<commit_message>
progressed on the write-up, yet temporary version
</commit_message>
<xml_diff>
--- a/reports/IBIS-challenge-final-stage_method-write-up_RSAT-team_2024-09-01.docx
+++ b/reports/IBIS-challenge-final-stage_method-write-up_RSAT-team_2024-09-01.docx
@@ -6,7 +6,6 @@
     <w:p>
       <w:pPr>
         <w:spacing w:line="240" w:lineRule="auto"/>
-        <w:jc w:val="both"/>
         <w:rPr>
           <w:b w:val="1"/>
           <w:color w:val="999999"/>
@@ -15,22 +14,6 @@
         </w:rPr>
       </w:pPr>
       <w:r>
-        <w:rPr>
-          <w:rtl w:val="0"/>
-        </w:rPr>
-      </w:r>
-    </w:p>
-    <w:p>
-      <w:pPr>
-        <w:spacing w:line="240" w:lineRule="auto"/>
-        <w:rPr>
-          <w:b w:val="1"/>
-          <w:color w:val="999999"/>
-          <w:sz w:val="20"/>
-          <w:szCs w:val="20"/>
-        </w:rPr>
-      </w:pPr>
-      <w:r>
         <w:pict>
           <v:rect style="width:0.0pt;height:1.5pt" o:hr="t" o:hrstd="t" o:hralign="center" fillcolor="#A0A0A0" stroked="f"/>
         </w:pict>
@@ -43,7 +26,7 @@
     </w:p>
     <w:p>
       <w:pPr>
-        <w:pStyle w:val="Subtitle"/>
+        <w:pStyle w:val="Title"/>
         <w:rPr/>
       </w:pPr>
       <w:bookmarkStart w:colFirst="0" w:colLast="0" w:name="_heading=h.gjdgxs" w:id="0"/>
@@ -57,11 +40,7 @@
     </w:p>
     <w:p>
       <w:pPr>
-        <w:spacing w:line="240" w:lineRule="auto"/>
-        <w:rPr>
-          <w:sz w:val="20"/>
-          <w:szCs w:val="20"/>
-        </w:rPr>
+        <w:rPr/>
       </w:pPr>
       <w:r>
         <w:pict>
@@ -233,27 +212,6 @@
           <w:rtl w:val="0"/>
         </w:rPr>
         <w:t xml:space="preserve">Implementation &amp; Software</w:t>
-      </w:r>
-    </w:p>
-    <w:p>
-      <w:pPr>
-        <w:spacing w:line="240" w:lineRule="auto"/>
-        <w:rPr>
-          <w:b w:val="1"/>
-          <w:color w:val="999999"/>
-          <w:sz w:val="20"/>
-          <w:szCs w:val="20"/>
-        </w:rPr>
-      </w:pPr>
-      <w:r>
-        <w:rPr>
-          <w:b w:val="1"/>
-          <w:color w:val="999999"/>
-          <w:sz w:val="20"/>
-          <w:szCs w:val="20"/>
-          <w:rtl w:val="0"/>
-        </w:rPr>
-        <w:t xml:space="preserve">{Please provide a brief list of software tools and frameworks used for your solution, e.g. 'CNN implementation: PyTorch'. You are very welcome to include a URL (e.g. GitHub repo) pointing to the complete code or illustratory pieces of code. Note: reproducible protocols will be requested from winners of the primary disciplines.}</w:t>
       </w:r>
     </w:p>
     <w:p>
@@ -292,17 +250,54 @@
         <w:rPr>
           <w:rtl w:val="0"/>
         </w:rPr>
+        <w:t xml:space="preserve">, </w:t>
       </w:r>
     </w:p>
     <w:p>
       <w:pPr>
         <w:numPr>
-          <w:ilvl w:val="0"/>
+          <w:ilvl w:val="1"/>
           <w:numId w:val="6"/>
         </w:numPr>
-        <w:ind w:left="720" w:hanging="360"/>
-      </w:pPr>
+        <w:ind w:left="1440" w:hanging="360"/>
+      </w:pPr>
+      <w:r>
+        <w:rPr>
+          <w:rtl w:val="0"/>
+        </w:rPr>
+        <w:t xml:space="preserve">tag </w:t>
+      </w:r>
       <w:hyperlink r:id="rId10">
+        <w:r>
+          <w:rPr>
+            <w:color w:val="1155cc"/>
+            <w:u w:val="single"/>
+            <w:rtl w:val="0"/>
+          </w:rPr>
+          <w:t xml:space="preserve">2024-08-28c</w:t>
+        </w:r>
+      </w:hyperlink>
+      <w:r>
+        <w:rPr>
+          <w:rtl w:val="0"/>
+        </w:rPr>
+      </w:r>
+    </w:p>
+    <w:p>
+      <w:pPr>
+        <w:numPr>
+          <w:ilvl w:val="1"/>
+          <w:numId w:val="6"/>
+        </w:numPr>
+        <w:ind w:left="1440" w:hanging="360"/>
+      </w:pPr>
+      <w:r>
+        <w:rPr>
+          <w:rtl w:val="0"/>
+        </w:rPr>
+        <w:t xml:space="preserve">installation (Ubuntu + Mac OS) : </w:t>
+      </w:r>
+      <w:hyperlink r:id="rId11">
         <w:r>
           <w:rPr>
             <w:color w:val="1155cc"/>
@@ -326,7 +321,7 @@
         </w:numPr>
         <w:ind w:left="720" w:hanging="360"/>
       </w:pPr>
-      <w:hyperlink r:id="rId11">
+      <w:hyperlink r:id="rId12">
         <w:r>
           <w:rPr>
             <w:color w:val="1155cc"/>
@@ -344,6 +339,52 @@
     </w:p>
     <w:p>
       <w:pPr>
+        <w:numPr>
+          <w:ilvl w:val="1"/>
+          <w:numId w:val="6"/>
+        </w:numPr>
+        <w:ind w:left="1440" w:hanging="360"/>
+      </w:pPr>
+      <w:r>
+        <w:rPr>
+          <w:rtl w:val="0"/>
+        </w:rPr>
+        <w:t xml:space="preserve">tag: 2024-08-28c</w:t>
+      </w:r>
+    </w:p>
+    <w:p>
+      <w:pPr>
+        <w:numPr>
+          <w:ilvl w:val="1"/>
+          <w:numId w:val="6"/>
+        </w:numPr>
+        <w:ind w:left="1440" w:hanging="360"/>
+        <w:rPr>
+          <w:u w:val="none"/>
+        </w:rPr>
+      </w:pPr>
+      <w:r>
+        <w:rPr>
+          <w:rtl w:val="0"/>
+        </w:rPr>
+        <w:t xml:space="preserve">installation: </w:t>
+        <w:tab/>
+      </w:r>
+      <w:r>
+        <w:rPr>
+          <w:shd w:fill="f3f3f3" w:val="clear"/>
+          <w:rtl w:val="0"/>
+        </w:rPr>
+        <w:t xml:space="preserve">docker pull eeadcsiccompbio/rsat:2024-08-28c</w:t>
+      </w:r>
+      <w:r>
+        <w:rPr>
+          <w:rtl w:val="0"/>
+        </w:rPr>
+      </w:r>
+    </w:p>
+    <w:p>
+      <w:pPr>
         <w:pStyle w:val="Heading2"/>
         <w:rPr/>
       </w:pPr>
@@ -360,8 +401,9 @@
       <w:pPr>
         <w:numPr>
           <w:ilvl w:val="0"/>
-          <w:numId w:val="8"/>
+          <w:numId w:val="10"/>
         </w:numPr>
+        <w:spacing w:after="0" w:afterAutospacing="0"/>
         <w:ind w:left="720" w:hanging="360"/>
         <w:rPr>
           <w:u w:val="none"/>
@@ -375,7 +417,7 @@
           <w:commentRangeStart w:id="0"/>
         </w:sdtContent>
       </w:sdt>
-      <w:hyperlink r:id="rId12">
+      <w:hyperlink r:id="rId13">
         <w:r>
           <w:rPr>
             <w:color w:val="1155cc"/>
@@ -397,6 +439,30 @@
     </w:p>
     <w:p>
       <w:pPr>
+        <w:numPr>
+          <w:ilvl w:val="1"/>
+          <w:numId w:val="10"/>
+        </w:numPr>
+        <w:spacing w:before="0" w:beforeAutospacing="0"/>
+        <w:ind w:left="1440" w:hanging="360"/>
+        <w:rPr>
+          <w:u w:val="none"/>
+        </w:rPr>
+      </w:pPr>
+      <w:r>
+        <w:rPr>
+          <w:rtl w:val="0"/>
+        </w:rPr>
+        <w:t xml:space="preserve">requires RSAT installation, either in the Unix shell or as a docker</w:t>
+      </w:r>
+      <w:r>
+        <w:rPr>
+          <w:rtl w:val="0"/>
+        </w:rPr>
+      </w:r>
+    </w:p>
+    <w:p>
+      <w:pPr>
         <w:pStyle w:val="Heading2"/>
         <w:rPr/>
       </w:pPr>
@@ -417,7 +483,7 @@
         </w:numPr>
         <w:ind w:left="720" w:hanging="360"/>
       </w:pPr>
-      <w:hyperlink r:id="rId13">
+      <w:hyperlink r:id="rId14">
         <w:r>
           <w:rPr>
             <w:color w:val="1155cc"/>
@@ -435,6 +501,29 @@
     </w:p>
     <w:p>
       <w:pPr>
+        <w:numPr>
+          <w:ilvl w:val="0"/>
+          <w:numId w:val="7"/>
+        </w:numPr>
+        <w:ind w:left="720" w:hanging="360"/>
+        <w:rPr>
+          <w:u w:val="none"/>
+        </w:rPr>
+      </w:pPr>
+      <w:r>
+        <w:rPr>
+          <w:rtl w:val="0"/>
+        </w:rPr>
+        <w:t xml:space="preserve">Includes detailed instructions to reproduce the software environment and all the steps of the analysis. </w:t>
+      </w:r>
+      <w:r>
+        <w:rPr>
+          <w:rtl w:val="0"/>
+        </w:rPr>
+      </w:r>
+    </w:p>
+    <w:p>
+      <w:pPr>
         <w:spacing w:line="240" w:lineRule="auto"/>
         <w:rPr>
           <w:b w:val="1"/>
@@ -596,6 +685,42 @@
           <w:rtl w:val="0"/>
         </w:rPr>
         <w:t xml:space="preserve"> was used in differential mode to detect oligos and dyads over-represented in the top 500 spots (having the strongest signal) versus the 3500 bottom spots (considered as background sequences). </w:t>
+      </w:r>
+    </w:p>
+    <w:p>
+      <w:pPr>
+        <w:rPr/>
+      </w:pPr>
+      <w:r>
+        <w:rPr>
+          <w:rtl w:val="0"/>
+        </w:rPr>
+        <w:t xml:space="preserve">Note that </w:t>
+      </w:r>
+      <w:r>
+        <w:rPr>
+          <w:i w:val="1"/>
+          <w:rtl w:val="0"/>
+        </w:rPr>
+        <w:t xml:space="preserve">RSAT peak-motifs</w:t>
+      </w:r>
+      <w:r>
+        <w:rPr>
+          <w:rtl w:val="0"/>
+        </w:rPr>
+        <w:t xml:space="preserve"> </w:t>
+      </w:r>
+      <w:r>
+        <w:rPr>
+          <w:rtl w:val="0"/>
+        </w:rPr>
+        <w:t xml:space="preserve">includes</w:t>
+      </w:r>
+      <w:r>
+        <w:rPr>
+          <w:rtl w:val="0"/>
+        </w:rPr>
+        <w:t xml:space="preserve"> an option to compare each discovered motif with one or several motif databases. For the sake of information, the peak-motifs reports systematically include a comparison with Hocomoco Human and Jaspar non-redundant vertebrate databases, but the correspondence between discovered motifs and annotated motifs was deliberately ignored for the selection of the submitted PWM, which was exclusively based on the analysis of AuROC metrics, as described below (see section “Matrix selection”). </w:t>
       </w:r>
     </w:p>
     <w:p>
@@ -997,56 +1122,547 @@
     </w:p>
     <w:p>
       <w:pPr>
-        <w:rPr/>
-      </w:pPr>
-      <w:r>
-        <w:rPr>
-          <w:rtl w:val="0"/>
-        </w:rPr>
-      </w:r>
-    </w:p>
-    <w:p>
-      <w:pPr>
         <w:pStyle w:val="Heading2"/>
         <w:rPr/>
       </w:pPr>
-      <w:bookmarkStart w:colFirst="0" w:colLast="0" w:name="_heading=h.4d34og8" w:id="15"/>
+      <w:bookmarkStart w:colFirst="0" w:colLast="0" w:name="_heading=h.p4gigoifm68i" w:id="15"/>
       <w:bookmarkEnd w:id="15"/>
       <w:r>
         <w:rPr>
           <w:rtl w:val="0"/>
         </w:rPr>
-        <w:t xml:space="preserve">WET Disciplines</w:t>
-      </w:r>
-    </w:p>
-    <w:p>
-      <w:pPr>
-        <w:spacing w:line="240" w:lineRule="auto"/>
-        <w:rPr>
-          <w:sz w:val="20"/>
-          <w:szCs w:val="20"/>
-        </w:rPr>
-      </w:pPr>
-      <w:r>
-        <w:rPr>
-          <w:b w:val="1"/>
-          <w:color w:val="999999"/>
-          <w:sz w:val="20"/>
-          <w:szCs w:val="20"/>
-          <w:rtl w:val="0"/>
-        </w:rPr>
-        <w:t xml:space="preserve">{Optionally, you describe the way you were producing predictions for WET disciplines, i.e., when training and predicting on the same type of experimental data}</w:t>
-      </w:r>
-      <w:r>
-        <w:rPr>
-          <w:rtl w:val="0"/>
-        </w:rPr>
-      </w:r>
-    </w:p>
+        <w:t xml:space="preserve">PWM naming for the submissions</w:t>
+      </w:r>
+    </w:p>
+    <w:p>
+      <w:pPr>
+        <w:rPr/>
+      </w:pPr>
+      <w:r>
+        <w:rPr>
+          <w:rtl w:val="0"/>
+        </w:rPr>
+        <w:t xml:space="preserve">We adopted a systematic syntax for naming the PWMs before submission. </w:t>
+      </w:r>
+    </w:p>
+    <w:p>
+      <w:pPr>
+        <w:rPr>
+          <w:shd w:fill="efefef" w:val="clear"/>
+        </w:rPr>
+      </w:pPr>
+      <w:r>
+        <w:rPr>
+          <w:shd w:fill="efefef" w:val="clear"/>
+          <w:rtl w:val="0"/>
+        </w:rPr>
+        <w:t xml:space="preserve">(TF)_([CGHSP])_((o6_7)(p6_7)|d|(c\d_n\d_\dm))(_G\d+_M\d+_C\d+){0,1}</w:t>
+      </w:r>
+    </w:p>
+    <w:p>
+      <w:pPr>
+        <w:rPr/>
+      </w:pPr>
+      <w:r>
+        <w:rPr>
+          <w:rtl w:val="0"/>
+        </w:rPr>
+      </w:r>
+    </w:p>
+    <w:sdt>
+      <w:sdtPr>
+        <w:lock w:val="contentLocked"/>
+        <w:tag w:val="goog_rdk_1"/>
+      </w:sdtPr>
+      <w:sdtContent>
+        <w:tbl>
+          <w:tblPr>
+            <w:tblStyle w:val="Table1"/>
+            <w:tblW w:w="9030.0" w:type="dxa"/>
+            <w:jc w:val="left"/>
+            <w:tblBorders>
+              <w:top w:color="000000" w:space="0" w:sz="8" w:val="single"/>
+              <w:left w:color="000000" w:space="0" w:sz="8" w:val="single"/>
+              <w:bottom w:color="000000" w:space="0" w:sz="8" w:val="single"/>
+              <w:right w:color="000000" w:space="0" w:sz="8" w:val="single"/>
+              <w:insideH w:color="000000" w:space="0" w:sz="8" w:val="single"/>
+              <w:insideV w:color="000000" w:space="0" w:sz="8" w:val="single"/>
+            </w:tblBorders>
+            <w:tblLayout w:type="fixed"/>
+            <w:tblLook w:val="0600"/>
+          </w:tblPr>
+          <w:tblGrid>
+            <w:gridCol w:w="2040.6278434940855"/>
+            <w:gridCol w:w="6989.372156505915"/>
+            <w:tblGridChange w:id="0">
+              <w:tblGrid>
+                <w:gridCol w:w="2040.6278434940855"/>
+                <w:gridCol w:w="6989.372156505915"/>
+              </w:tblGrid>
+            </w:tblGridChange>
+          </w:tblGrid>
+          <w:tr>
+            <w:trPr>
+              <w:cantSplit w:val="0"/>
+              <w:tblHeader w:val="0"/>
+            </w:trPr>
+            <w:tc>
+              <w:tcPr>
+                <w:shd w:fill="auto" w:val="clear"/>
+                <w:tcMar>
+                  <w:top w:w="100.0" w:type="dxa"/>
+                  <w:left w:w="100.0" w:type="dxa"/>
+                  <w:bottom w:w="100.0" w:type="dxa"/>
+                  <w:right w:w="100.0" w:type="dxa"/>
+                </w:tcMar>
+                <w:vAlign w:val="top"/>
+              </w:tcPr>
+              <w:p>
+                <w:pPr>
+                  <w:tabs>
+                    <w:tab w:val="left" w:leader="none" w:pos="1800"/>
+                  </w:tabs>
+                  <w:jc w:val="left"/>
+                  <w:rPr/>
+                </w:pPr>
+                <w:r>
+                  <w:rPr>
+                    <w:rtl w:val="0"/>
+                  </w:rPr>
+                  <w:t xml:space="preserve">(TF)</w:t>
+                </w:r>
+              </w:p>
+            </w:tc>
+            <w:tc>
+              <w:tcPr>
+                <w:shd w:fill="auto" w:val="clear"/>
+                <w:tcMar>
+                  <w:top w:w="100.0" w:type="dxa"/>
+                  <w:left w:w="100.0" w:type="dxa"/>
+                  <w:bottom w:w="100.0" w:type="dxa"/>
+                  <w:right w:w="100.0" w:type="dxa"/>
+                </w:tcMar>
+                <w:vAlign w:val="top"/>
+              </w:tcPr>
+              <w:p>
+                <w:pPr>
+                  <w:tabs>
+                    <w:tab w:val="left" w:leader="none" w:pos="1800"/>
+                  </w:tabs>
+                  <w:jc w:val="left"/>
+                  <w:rPr/>
+                </w:pPr>
+                <w:r>
+                  <w:rPr>
+                    <w:rtl w:val="0"/>
+                  </w:rPr>
+                  <w:t xml:space="preserve">transcription factor name</w:t>
+                </w:r>
+              </w:p>
+            </w:tc>
+          </w:tr>
+          <w:tr>
+            <w:trPr>
+              <w:cantSplit w:val="0"/>
+              <w:tblHeader w:val="0"/>
+            </w:trPr>
+            <w:tc>
+              <w:tcPr>
+                <w:shd w:fill="auto" w:val="clear"/>
+                <w:tcMar>
+                  <w:top w:w="100.0" w:type="dxa"/>
+                  <w:left w:w="100.0" w:type="dxa"/>
+                  <w:bottom w:w="100.0" w:type="dxa"/>
+                  <w:right w:w="100.0" w:type="dxa"/>
+                </w:tcMar>
+                <w:vAlign w:val="top"/>
+              </w:tcPr>
+              <w:p>
+                <w:pPr>
+                  <w:tabs>
+                    <w:tab w:val="left" w:leader="none" w:pos="1800"/>
+                  </w:tabs>
+                  <w:jc w:val="left"/>
+                  <w:rPr/>
+                </w:pPr>
+                <w:r>
+                  <w:rPr>
+                    <w:rtl w:val="0"/>
+                  </w:rPr>
+                  <w:t xml:space="preserve">[CGHSP]</w:t>
+                </w:r>
+              </w:p>
+            </w:tc>
+            <w:tc>
+              <w:tcPr>
+                <w:shd w:fill="auto" w:val="clear"/>
+                <w:tcMar>
+                  <w:top w:w="100.0" w:type="dxa"/>
+                  <w:left w:w="100.0" w:type="dxa"/>
+                  <w:bottom w:w="100.0" w:type="dxa"/>
+                  <w:right w:w="100.0" w:type="dxa"/>
+                </w:tcMar>
+                <w:vAlign w:val="top"/>
+              </w:tcPr>
+              <w:p>
+                <w:pPr>
+                  <w:tabs>
+                    <w:tab w:val="left" w:leader="none" w:pos="1800"/>
+                  </w:tabs>
+                  <w:jc w:val="left"/>
+                  <w:rPr/>
+                </w:pPr>
+                <w:r>
+                  <w:rPr>
+                    <w:rtl w:val="0"/>
+                  </w:rPr>
+                  <w:t xml:space="preserve">initial of the experiment (CHS, GHTS, HTS, SMS, PBM</w:t>
+                </w:r>
+              </w:p>
+            </w:tc>
+          </w:tr>
+          <w:tr>
+            <w:trPr>
+              <w:cantSplit w:val="0"/>
+              <w:tblHeader w:val="0"/>
+            </w:trPr>
+            <w:tc>
+              <w:tcPr>
+                <w:shd w:fill="auto" w:val="clear"/>
+                <w:tcMar>
+                  <w:top w:w="100.0" w:type="dxa"/>
+                  <w:left w:w="100.0" w:type="dxa"/>
+                  <w:bottom w:w="100.0" w:type="dxa"/>
+                  <w:right w:w="100.0" w:type="dxa"/>
+                </w:tcMar>
+                <w:vAlign w:val="top"/>
+              </w:tcPr>
+              <w:p>
+                <w:pPr>
+                  <w:keepNext w:val="0"/>
+                  <w:keepLines w:val="0"/>
+                  <w:pageBreakBefore w:val="0"/>
+                  <w:widowControl w:val="0"/>
+                  <w:pBdr>
+                    <w:top w:space="0" w:sz="0" w:val="nil"/>
+                    <w:left w:space="0" w:sz="0" w:val="nil"/>
+                    <w:bottom w:space="0" w:sz="0" w:val="nil"/>
+                    <w:right w:space="0" w:sz="0" w:val="nil"/>
+                    <w:between w:space="0" w:sz="0" w:val="nil"/>
+                  </w:pBdr>
+                  <w:shd w:fill="auto" w:val="clear"/>
+                  <w:spacing w:after="0" w:before="0" w:line="240" w:lineRule="auto"/>
+                  <w:ind w:left="0" w:right="0" w:firstLine="0"/>
+                  <w:jc w:val="left"/>
+                  <w:rPr/>
+                </w:pPr>
+                <w:r>
+                  <w:rPr>
+                    <w:rtl w:val="0"/>
+                  </w:rPr>
+                  <w:t xml:space="preserve">([opdc])</w:t>
+                </w:r>
+              </w:p>
+            </w:tc>
+            <w:tc>
+              <w:tcPr>
+                <w:shd w:fill="auto" w:val="clear"/>
+                <w:tcMar>
+                  <w:top w:w="100.0" w:type="dxa"/>
+                  <w:left w:w="100.0" w:type="dxa"/>
+                  <w:bottom w:w="100.0" w:type="dxa"/>
+                  <w:right w:w="100.0" w:type="dxa"/>
+                </w:tcMar>
+                <w:vAlign w:val="top"/>
+              </w:tcPr>
+              <w:p>
+                <w:pPr>
+                  <w:tabs>
+                    <w:tab w:val="left" w:leader="none" w:pos="1800"/>
+                  </w:tabs>
+                  <w:ind w:left="0" w:firstLine="0"/>
+                  <w:jc w:val="left"/>
+                  <w:rPr/>
+                </w:pPr>
+                <w:r>
+                  <w:rPr>
+                    <w:rtl w:val="0"/>
+                  </w:rPr>
+                  <w:t xml:space="preserve">algorithm having produced the motif: oligo-analysis (o), dyad-analysis (d), position-analysis (p), matrix-clustering (c), followed by the motif number (\d)</w:t>
+                </w:r>
+              </w:p>
+              <w:p>
+                <w:pPr>
+                  <w:numPr>
+                    <w:ilvl w:val="0"/>
+                    <w:numId w:val="8"/>
+                  </w:numPr>
+                  <w:tabs>
+                    <w:tab w:val="left" w:leader="none" w:pos="1800"/>
+                  </w:tabs>
+                  <w:ind w:left="720" w:hanging="360"/>
+                  <w:jc w:val="left"/>
+                  <w:rPr>
+                    <w:u w:val="none"/>
+                  </w:rPr>
+                </w:pPr>
+                <w:r>
+                  <w:rPr>
+                    <w:rtl w:val="0"/>
+                  </w:rPr>
+                </w:r>
+              </w:p>
+            </w:tc>
+          </w:tr>
+          <w:tr>
+            <w:trPr>
+              <w:cantSplit w:val="0"/>
+              <w:tblHeader w:val="0"/>
+            </w:trPr>
+            <w:tc>
+              <w:tcPr>
+                <w:shd w:fill="auto" w:val="clear"/>
+                <w:tcMar>
+                  <w:top w:w="100.0" w:type="dxa"/>
+                  <w:left w:w="100.0" w:type="dxa"/>
+                  <w:bottom w:w="100.0" w:type="dxa"/>
+                  <w:right w:w="100.0" w:type="dxa"/>
+                </w:tcMar>
+                <w:vAlign w:val="top"/>
+              </w:tcPr>
+              <w:p>
+                <w:pPr>
+                  <w:keepNext w:val="0"/>
+                  <w:keepLines w:val="0"/>
+                  <w:pageBreakBefore w:val="0"/>
+                  <w:widowControl w:val="0"/>
+                  <w:pBdr>
+                    <w:top w:space="0" w:sz="0" w:val="nil"/>
+                    <w:left w:space="0" w:sz="0" w:val="nil"/>
+                    <w:bottom w:space="0" w:sz="0" w:val="nil"/>
+                    <w:right w:space="0" w:sz="0" w:val="nil"/>
+                    <w:between w:space="0" w:sz="0" w:val="nil"/>
+                  </w:pBdr>
+                  <w:shd w:fill="auto" w:val="clear"/>
+                  <w:spacing w:after="0" w:before="0" w:line="240" w:lineRule="auto"/>
+                  <w:ind w:left="0" w:right="0" w:firstLine="0"/>
+                  <w:jc w:val="left"/>
+                  <w:rPr/>
+                </w:pPr>
+                <w:r>
+                  <w:rPr>
+                    <w:rtl w:val="0"/>
+                  </w:rPr>
+                  <w:t xml:space="preserve">o6_7</w:t>
+                </w:r>
+              </w:p>
+              <w:p>
+                <w:pPr>
+                  <w:keepNext w:val="0"/>
+                  <w:keepLines w:val="0"/>
+                  <w:pageBreakBefore w:val="0"/>
+                  <w:widowControl w:val="0"/>
+                  <w:pBdr>
+                    <w:top w:space="0" w:sz="0" w:val="nil"/>
+                    <w:left w:space="0" w:sz="0" w:val="nil"/>
+                    <w:bottom w:space="0" w:sz="0" w:val="nil"/>
+                    <w:right w:space="0" w:sz="0" w:val="nil"/>
+                    <w:between w:space="0" w:sz="0" w:val="nil"/>
+                  </w:pBdr>
+                  <w:shd w:fill="auto" w:val="clear"/>
+                  <w:spacing w:after="0" w:before="0" w:line="240" w:lineRule="auto"/>
+                  <w:ind w:left="0" w:right="0" w:firstLine="0"/>
+                  <w:jc w:val="left"/>
+                  <w:rPr/>
+                </w:pPr>
+                <w:r>
+                  <w:rPr>
+                    <w:rtl w:val="0"/>
+                  </w:rPr>
+                  <w:t xml:space="preserve">p6_7</w:t>
+                </w:r>
+              </w:p>
+            </w:tc>
+            <w:tc>
+              <w:tcPr>
+                <w:shd w:fill="auto" w:val="clear"/>
+                <w:tcMar>
+                  <w:top w:w="100.0" w:type="dxa"/>
+                  <w:left w:w="100.0" w:type="dxa"/>
+                  <w:bottom w:w="100.0" w:type="dxa"/>
+                  <w:right w:w="100.0" w:type="dxa"/>
+                </w:tcMar>
+                <w:vAlign w:val="top"/>
+              </w:tcPr>
+              <w:p>
+                <w:pPr>
+                  <w:tabs>
+                    <w:tab w:val="left" w:leader="none" w:pos="1800"/>
+                  </w:tabs>
+                  <w:ind w:left="0" w:firstLine="0"/>
+                  <w:jc w:val="left"/>
+                  <w:rPr/>
+                </w:pPr>
+                <w:r>
+                  <w:rPr>
+                    <w:rtl w:val="0"/>
+                  </w:rPr>
+                  <w:t xml:space="preserve">For oligo-analysis and position-analysis, the lengths of the seeding oligonucleotides are indicated (6_7)</w:t>
+                </w:r>
+              </w:p>
+            </w:tc>
+          </w:tr>
+          <w:tr>
+            <w:trPr>
+              <w:cantSplit w:val="0"/>
+              <w:tblHeader w:val="0"/>
+            </w:trPr>
+            <w:tc>
+              <w:tcPr>
+                <w:shd w:fill="auto" w:val="clear"/>
+                <w:tcMar>
+                  <w:top w:w="100.0" w:type="dxa"/>
+                  <w:left w:w="100.0" w:type="dxa"/>
+                  <w:bottom w:w="100.0" w:type="dxa"/>
+                  <w:right w:w="100.0" w:type="dxa"/>
+                </w:tcMar>
+                <w:vAlign w:val="top"/>
+              </w:tcPr>
+              <w:p>
+                <w:pPr>
+                  <w:keepNext w:val="0"/>
+                  <w:keepLines w:val="0"/>
+                  <w:pageBreakBefore w:val="0"/>
+                  <w:widowControl w:val="0"/>
+                  <w:pBdr>
+                    <w:top w:space="0" w:sz="0" w:val="nil"/>
+                    <w:left w:space="0" w:sz="0" w:val="nil"/>
+                    <w:bottom w:space="0" w:sz="0" w:val="nil"/>
+                    <w:right w:space="0" w:sz="0" w:val="nil"/>
+                    <w:between w:space="0" w:sz="0" w:val="nil"/>
+                  </w:pBdr>
+                  <w:shd w:fill="auto" w:val="clear"/>
+                  <w:spacing w:after="0" w:before="0" w:line="240" w:lineRule="auto"/>
+                  <w:ind w:left="0" w:right="0" w:firstLine="0"/>
+                  <w:jc w:val="left"/>
+                  <w:rPr/>
+                </w:pPr>
+                <w:r>
+                  <w:rPr>
+                    <w:rtl w:val="0"/>
+                  </w:rPr>
+                  <w:t xml:space="preserve">c\d_n\d_\dm</w:t>
+                </w:r>
+              </w:p>
+            </w:tc>
+            <w:tc>
+              <w:tcPr>
+                <w:shd w:fill="auto" w:val="clear"/>
+                <w:tcMar>
+                  <w:top w:w="100.0" w:type="dxa"/>
+                  <w:left w:w="100.0" w:type="dxa"/>
+                  <w:bottom w:w="100.0" w:type="dxa"/>
+                  <w:right w:w="100.0" w:type="dxa"/>
+                </w:tcMar>
+                <w:vAlign w:val="top"/>
+              </w:tcPr>
+              <w:p>
+                <w:pPr>
+                  <w:tabs>
+                    <w:tab w:val="left" w:leader="none" w:pos="1800"/>
+                  </w:tabs>
+                  <w:ind w:left="0" w:firstLine="0"/>
+                  <w:jc w:val="left"/>
+                  <w:rPr/>
+                </w:pPr>
+                <w:r>
+                  <w:rPr>
+                    <w:rtl w:val="0"/>
+                  </w:rPr>
+                  <w:t xml:space="preserve">Cluster motifs are followed by an indication of the tree node number and the number of descendants (e.g. c1_n4_5m), except for single-motif clusters which are simply numbered (e.g. c3)</w:t>
+                </w:r>
+              </w:p>
+            </w:tc>
+          </w:tr>
+          <w:tr>
+            <w:trPr>
+              <w:cantSplit w:val="0"/>
+              <w:tblHeader w:val="0"/>
+            </w:trPr>
+            <w:tc>
+              <w:tcPr>
+                <w:shd w:fill="auto" w:val="clear"/>
+                <w:tcMar>
+                  <w:top w:w="100.0" w:type="dxa"/>
+                  <w:left w:w="100.0" w:type="dxa"/>
+                  <w:bottom w:w="100.0" w:type="dxa"/>
+                  <w:right w:w="100.0" w:type="dxa"/>
+                </w:tcMar>
+                <w:vAlign w:val="top"/>
+              </w:tcPr>
+              <w:p>
+                <w:pPr>
+                  <w:keepNext w:val="0"/>
+                  <w:keepLines w:val="0"/>
+                  <w:pageBreakBefore w:val="0"/>
+                  <w:widowControl w:val="0"/>
+                  <w:pBdr>
+                    <w:top w:space="0" w:sz="0" w:val="nil"/>
+                    <w:left w:space="0" w:sz="0" w:val="nil"/>
+                    <w:bottom w:space="0" w:sz="0" w:val="nil"/>
+                    <w:right w:space="0" w:sz="0" w:val="nil"/>
+                    <w:between w:space="0" w:sz="0" w:val="nil"/>
+                  </w:pBdr>
+                  <w:shd w:fill="auto" w:val="clear"/>
+                  <w:spacing w:after="0" w:before="0" w:line="240" w:lineRule="auto"/>
+                  <w:ind w:left="0" w:right="0" w:firstLine="0"/>
+                  <w:jc w:val="left"/>
+                  <w:rPr/>
+                </w:pPr>
+                <w:r>
+                  <w:rPr>
+                    <w:rtl w:val="0"/>
+                  </w:rPr>
+                  <w:t xml:space="preserve">_G\d+_M\d+_C\d+</w:t>
+                </w:r>
+              </w:p>
+            </w:tc>
+            <w:tc>
+              <w:tcPr>
+                <w:shd w:fill="auto" w:val="clear"/>
+                <w:tcMar>
+                  <w:top w:w="100.0" w:type="dxa"/>
+                  <w:left w:w="100.0" w:type="dxa"/>
+                  <w:bottom w:w="100.0" w:type="dxa"/>
+                  <w:right w:w="100.0" w:type="dxa"/>
+                </w:tcMar>
+                <w:vAlign w:val="top"/>
+              </w:tcPr>
+              <w:p>
+                <w:pPr>
+                  <w:tabs>
+                    <w:tab w:val="left" w:leader="none" w:pos="1800"/>
+                  </w:tabs>
+                  <w:ind w:left="0" w:firstLine="0"/>
+                  <w:jc w:val="left"/>
+                  <w:rPr/>
+                </w:pPr>
+                <w:r>
+                  <w:rPr>
+                    <w:rtl w:val="0"/>
+                  </w:rPr>
+                  <w:t xml:space="preserve">Suffix present in motifs resulting from optimize-matrices-GA: generation, parent number, child  number</w:t>
+                </w:r>
+              </w:p>
+            </w:tc>
+          </w:tr>
+        </w:tbl>
+      </w:sdtContent>
+    </w:sdt>
     <w:p>
       <w:pPr>
         <w:pStyle w:val="Heading1"/>
-        <w:spacing w:line="240" w:lineRule="auto"/>
+        <w:spacing w:after="300" w:before="480" w:line="240" w:lineRule="auto"/>
         <w:rPr>
           <w:sz w:val="32"/>
           <w:szCs w:val="32"/>
@@ -1074,18 +1690,158 @@
         <w:rPr>
           <w:rtl w:val="0"/>
         </w:rPr>
-        <w:t xml:space="preserve">Significance of the discovered motifs</w:t>
-      </w:r>
-    </w:p>
-    <w:p>
-      <w:pPr>
-        <w:rPr/>
-      </w:pPr>
-      <w:r>
-        <w:rPr>
-          <w:rtl w:val="0"/>
-        </w:rPr>
-        <w:t xml:space="preserve">… (peak-motifs)</w:t>
+        <w:t xml:space="preserve">Motif discovery</w:t>
+      </w:r>
+    </w:p>
+    <w:p>
+      <w:pPr>
+        <w:rPr/>
+      </w:pPr>
+      <w:r>
+        <w:rPr>
+          <w:rtl w:val="0"/>
+        </w:rPr>
+      </w:r>
+    </w:p>
+    <w:p>
+      <w:pPr>
+        <w:rPr/>
+      </w:pPr>
+      <w:r>
+        <w:rPr/>
+        <w:drawing>
+          <wp:inline distB="114300" distT="114300" distL="114300" distR="114300">
+            <wp:extent cx="5760000" cy="1689100"/>
+            <wp:effectExtent b="0" l="0" r="0" t="0"/>
+            <wp:docPr id="5" name="image6.png"/>
+            <a:graphic>
+              <a:graphicData uri="http://schemas.openxmlformats.org/drawingml/2006/picture">
+                <pic:pic>
+                  <pic:nvPicPr>
+                    <pic:cNvPr id="0" name="image6.png"/>
+                    <pic:cNvPicPr preferRelativeResize="0"/>
+                  </pic:nvPicPr>
+                  <pic:blipFill>
+                    <a:blip r:embed="rId15"/>
+                    <a:srcRect b="0" l="0" r="0" t="0"/>
+                    <a:stretch>
+                      <a:fillRect/>
+                    </a:stretch>
+                  </pic:blipFill>
+                  <pic:spPr>
+                    <a:xfrm>
+                      <a:off x="0" y="0"/>
+                      <a:ext cx="5760000" cy="1689100"/>
+                    </a:xfrm>
+                    <a:prstGeom prst="rect"/>
+                    <a:ln/>
+                  </pic:spPr>
+                </pic:pic>
+              </a:graphicData>
+            </a:graphic>
+          </wp:inline>
+        </w:drawing>
+      </w:r>
+      <w:r>
+        <w:rPr>
+          <w:rtl w:val="0"/>
+        </w:rPr>
+      </w:r>
+    </w:p>
+    <w:p>
+      <w:pPr>
+        <w:numPr>
+          <w:ilvl w:val="0"/>
+          <w:numId w:val="9"/>
+        </w:numPr>
+        <w:spacing w:after="0" w:afterAutospacing="0"/>
+        <w:ind w:left="720" w:hanging="360"/>
+        <w:rPr>
+          <w:highlight w:val="yellow"/>
+        </w:rPr>
+      </w:pPr>
+      <w:r>
+        <w:rPr>
+          <w:highlight w:val="yellow"/>
+          <w:rtl w:val="0"/>
+        </w:rPr>
+        <w:t xml:space="preserve">Show a snapshot of peak-motifs discovered motifs</w:t>
+      </w:r>
+    </w:p>
+    <w:p>
+      <w:pPr>
+        <w:numPr>
+          <w:ilvl w:val="1"/>
+          <w:numId w:val="9"/>
+        </w:numPr>
+        <w:spacing w:after="0" w:afterAutospacing="0" w:before="0" w:beforeAutospacing="0"/>
+        <w:ind w:left="1440" w:hanging="360"/>
+        <w:rPr>
+          <w:highlight w:val="yellow"/>
+          <w:u w:val="none"/>
+        </w:rPr>
+      </w:pPr>
+      <w:r>
+        <w:rPr>
+          <w:highlight w:val="yellow"/>
+          <w:rtl w:val="0"/>
+        </w:rPr>
+        <w:t xml:space="preserve">Head of a k-mer table</w:t>
+      </w:r>
+    </w:p>
+    <w:p>
+      <w:pPr>
+        <w:numPr>
+          <w:ilvl w:val="1"/>
+          <w:numId w:val="9"/>
+        </w:numPr>
+        <w:spacing w:after="0" w:afterAutospacing="0" w:before="0" w:beforeAutospacing="0"/>
+        <w:ind w:left="1440" w:hanging="360"/>
+        <w:rPr>
+          <w:highlight w:val="yellow"/>
+          <w:u w:val="none"/>
+        </w:rPr>
+      </w:pPr>
+      <w:r>
+        <w:rPr>
+          <w:highlight w:val="yellow"/>
+          <w:rtl w:val="0"/>
+        </w:rPr>
+        <w:t xml:space="preserve">Logos and sig of the discovered motifs</w:t>
+      </w:r>
+    </w:p>
+    <w:p>
+      <w:pPr>
+        <w:numPr>
+          <w:ilvl w:val="0"/>
+          <w:numId w:val="9"/>
+        </w:numPr>
+        <w:spacing w:before="0" w:beforeAutospacing="0"/>
+        <w:ind w:left="720" w:hanging="360"/>
+        <w:rPr>
+          <w:highlight w:val="yellow"/>
+        </w:rPr>
+      </w:pPr>
+      <w:r>
+        <w:rPr>
+          <w:highlight w:val="yellow"/>
+          <w:rtl w:val="0"/>
+        </w:rPr>
+        <w:t xml:space="preserve">C</w:t>
+      </w:r>
+      <w:r>
+        <w:rPr>
+          <w:highlight w:val="yellow"/>
+          <w:rtl w:val="0"/>
+        </w:rPr>
+        <w:t xml:space="preserve">ollect stats about k-mer significance with </w:t>
+      </w:r>
+      <w:r>
+        <w:rPr>
+          <w:highlight w:val="yellow"/>
+          <w:rtl w:val="0"/>
+        </w:rPr>
+        <w:t xml:space="preserve">peak-motifs</w:t>
       </w:r>
     </w:p>
     <w:p>
@@ -1100,6 +1856,73 @@
           <w:rtl w:val="0"/>
         </w:rPr>
         <w:t xml:space="preserve">Performances of the motifs for binary classification</w:t>
+      </w:r>
+    </w:p>
+    <w:p>
+      <w:pPr>
+        <w:rPr/>
+      </w:pPr>
+      <w:r>
+        <w:rPr>
+          <w:rtl w:val="0"/>
+        </w:rPr>
+        <w:t xml:space="preserve">Below, some examples of ROC and PR curves illustrating the diversity of the quality. </w:t>
+      </w:r>
+    </w:p>
+    <w:p>
+      <w:pPr>
+        <w:rPr/>
+      </w:pPr>
+      <w:r>
+        <w:rPr/>
+        <w:drawing>
+          <wp:inline distB="114300" distT="114300" distL="114300" distR="114300">
+            <wp:extent cx="5760000" cy="2882900"/>
+            <wp:effectExtent b="0" l="0" r="0" t="0"/>
+            <wp:docPr id="2" name="image5.png"/>
+            <a:graphic>
+              <a:graphicData uri="http://schemas.openxmlformats.org/drawingml/2006/picture">
+                <pic:pic>
+                  <pic:nvPicPr>
+                    <pic:cNvPr id="0" name="image5.png"/>
+                    <pic:cNvPicPr preferRelativeResize="0"/>
+                  </pic:nvPicPr>
+                  <pic:blipFill>
+                    <a:blip r:embed="rId16"/>
+                    <a:srcRect b="0" l="0" r="0" t="0"/>
+                    <a:stretch>
+                      <a:fillRect/>
+                    </a:stretch>
+                  </pic:blipFill>
+                  <pic:spPr>
+                    <a:xfrm>
+                      <a:off x="0" y="0"/>
+                      <a:ext cx="5760000" cy="2882900"/>
+                    </a:xfrm>
+                    <a:prstGeom prst="rect"/>
+                    <a:ln/>
+                  </pic:spPr>
+                </pic:pic>
+              </a:graphicData>
+            </a:graphic>
+          </wp:inline>
+        </w:drawing>
+      </w:r>
+      <w:r>
+        <w:rPr>
+          <w:rtl w:val="0"/>
+        </w:rPr>
+      </w:r>
+    </w:p>
+    <w:p>
+      <w:pPr>
+        <w:rPr/>
+      </w:pPr>
+      <w:r>
+        <w:rPr>
+          <w:rtl w:val="0"/>
+        </w:rPr>
+        <w:t xml:space="preserve">ROC (left) and PR (right) curves for the motifs discovered with peak-motifs and clustered with matrix-clustering</w:t>
       </w:r>
     </w:p>
     <w:p>
@@ -1111,14 +1934,22 @@
         <w:spacing w:after="0" w:afterAutospacing="0"/>
         <w:ind w:left="720" w:hanging="360"/>
         <w:rPr>
-          <w:u w:val="none"/>
-        </w:rPr>
-      </w:pPr>
-      <w:r>
-        <w:rPr>
-          <w:rtl w:val="0"/>
-        </w:rPr>
-        <w:t xml:space="preserve">comment the ROC curves</w:t>
+          <w:highlight w:val="yellow"/>
+        </w:rPr>
+      </w:pPr>
+      <w:r>
+        <w:rPr>
+          <w:highlight w:val="yellow"/>
+          <w:rtl w:val="0"/>
+        </w:rPr>
+        <w:t xml:space="preserve">show some commented examples of </w:t>
+      </w:r>
+      <w:r>
+        <w:rPr>
+          <w:highlight w:val="yellow"/>
+          <w:rtl w:val="0"/>
+        </w:rPr>
+        <w:t xml:space="preserve">ROC curves</w:t>
       </w:r>
     </w:p>
     <w:p>
@@ -1130,11 +1961,12 @@
         <w:spacing w:before="0" w:beforeAutospacing="0"/>
         <w:ind w:left="720" w:hanging="360"/>
         <w:rPr>
-          <w:u w:val="none"/>
-        </w:rPr>
-      </w:pPr>
-      <w:r>
-        <w:rPr>
+          <w:highlight w:val="yellow"/>
+        </w:rPr>
+      </w:pPr>
+      <w:r>
+        <w:rPr>
+          <w:highlight w:val="yellow"/>
           <w:rtl w:val="0"/>
         </w:rPr>
         <w:t xml:space="preserve">provide a link to the html report on github</w:t>
@@ -1152,6 +1984,141 @@
           <w:rtl w:val="0"/>
         </w:rPr>
         <w:t xml:space="preserve">Motif optimization</w:t>
+      </w:r>
+    </w:p>
+    <w:p>
+      <w:pPr>
+        <w:rPr/>
+      </w:pPr>
+      <w:r>
+        <w:rPr/>
+        <w:drawing>
+          <wp:inline distB="114300" distT="114300" distL="114300" distR="114300">
+            <wp:extent cx="5760000" cy="3276600"/>
+            <wp:effectExtent b="0" l="0" r="0" t="0"/>
+            <wp:docPr id="1" name="image1.png"/>
+            <a:graphic>
+              <a:graphicData uri="http://schemas.openxmlformats.org/drawingml/2006/picture">
+                <pic:pic>
+                  <pic:nvPicPr>
+                    <pic:cNvPr id="0" name="image1.png"/>
+                    <pic:cNvPicPr preferRelativeResize="0"/>
+                  </pic:nvPicPr>
+                  <pic:blipFill>
+                    <a:blip r:embed="rId17"/>
+                    <a:srcRect b="0" l="0" r="0" t="0"/>
+                    <a:stretch>
+                      <a:fillRect/>
+                    </a:stretch>
+                  </pic:blipFill>
+                  <pic:spPr>
+                    <a:xfrm>
+                      <a:off x="0" y="0"/>
+                      <a:ext cx="5760000" cy="3276600"/>
+                    </a:xfrm>
+                    <a:prstGeom prst="rect"/>
+                    <a:ln/>
+                  </pic:spPr>
+                </pic:pic>
+              </a:graphicData>
+            </a:graphic>
+          </wp:inline>
+        </w:drawing>
+      </w:r>
+      <w:r>
+        <w:rPr>
+          <w:rtl w:val="0"/>
+        </w:rPr>
+      </w:r>
+    </w:p>
+    <w:p>
+      <w:pPr>
+        <w:rPr/>
+      </w:pPr>
+      <w:r>
+        <w:rPr/>
+        <w:drawing>
+          <wp:inline distB="114300" distT="114300" distL="114300" distR="114300">
+            <wp:extent cx="5760000" cy="3263900"/>
+            <wp:effectExtent b="0" l="0" r="0" t="0"/>
+            <wp:docPr id="3" name="image2.png"/>
+            <a:graphic>
+              <a:graphicData uri="http://schemas.openxmlformats.org/drawingml/2006/picture">
+                <pic:pic>
+                  <pic:nvPicPr>
+                    <pic:cNvPr id="0" name="image2.png"/>
+                    <pic:cNvPicPr preferRelativeResize="0"/>
+                  </pic:nvPicPr>
+                  <pic:blipFill>
+                    <a:blip r:embed="rId18"/>
+                    <a:srcRect b="0" l="0" r="0" t="0"/>
+                    <a:stretch>
+                      <a:fillRect/>
+                    </a:stretch>
+                  </pic:blipFill>
+                  <pic:spPr>
+                    <a:xfrm>
+                      <a:off x="0" y="0"/>
+                      <a:ext cx="5760000" cy="3263900"/>
+                    </a:xfrm>
+                    <a:prstGeom prst="rect"/>
+                    <a:ln/>
+                  </pic:spPr>
+                </pic:pic>
+              </a:graphicData>
+            </a:graphic>
+          </wp:inline>
+        </w:drawing>
+      </w:r>
+      <w:r>
+        <w:rPr>
+          <w:rtl w:val="0"/>
+        </w:rPr>
+      </w:r>
+    </w:p>
+    <w:p>
+      <w:pPr>
+        <w:rPr/>
+      </w:pPr>
+      <w:r>
+        <w:rPr/>
+        <w:drawing>
+          <wp:inline distB="114300" distT="114300" distL="114300" distR="114300">
+            <wp:extent cx="5760000" cy="3276600"/>
+            <wp:effectExtent b="0" l="0" r="0" t="0"/>
+            <wp:docPr id="6" name="image4.png"/>
+            <a:graphic>
+              <a:graphicData uri="http://schemas.openxmlformats.org/drawingml/2006/picture">
+                <pic:pic>
+                  <pic:nvPicPr>
+                    <pic:cNvPr id="0" name="image4.png"/>
+                    <pic:cNvPicPr preferRelativeResize="0"/>
+                  </pic:nvPicPr>
+                  <pic:blipFill>
+                    <a:blip r:embed="rId19"/>
+                    <a:srcRect b="0" l="0" r="0" t="0"/>
+                    <a:stretch>
+                      <a:fillRect/>
+                    </a:stretch>
+                  </pic:blipFill>
+                  <pic:spPr>
+                    <a:xfrm>
+                      <a:off x="0" y="0"/>
+                      <a:ext cx="5760000" cy="3276600"/>
+                    </a:xfrm>
+                    <a:prstGeom prst="rect"/>
+                    <a:ln/>
+                  </pic:spPr>
+                </pic:pic>
+              </a:graphicData>
+            </a:graphic>
+          </wp:inline>
+        </w:drawing>
+      </w:r>
+      <w:r>
+        <w:rPr>
+          <w:rtl w:val="0"/>
+        </w:rPr>
       </w:r>
     </w:p>
     <w:p>
@@ -1162,14 +2129,103 @@
         </w:numPr>
         <w:ind w:left="720" w:hanging="360"/>
         <w:rPr>
-          <w:u w:val="none"/>
-        </w:rPr>
-      </w:pPr>
-      <w:r>
-        <w:rPr>
-          <w:rtl w:val="0"/>
-        </w:rPr>
-        <w:t xml:space="preserve">comment the AuROC profile plots</w:t>
+          <w:highlight w:val="yellow"/>
+        </w:rPr>
+      </w:pPr>
+      <w:r>
+        <w:rPr>
+          <w:highlight w:val="yellow"/>
+          <w:rtl w:val="0"/>
+        </w:rPr>
+        <w:t xml:space="preserve">insert and comment some AuROC profile plots</w:t>
+      </w:r>
+    </w:p>
+    <w:p>
+      <w:pPr>
+        <w:ind w:left="0" w:firstLine="0"/>
+        <w:rPr/>
+      </w:pPr>
+      <w:r>
+        <w:rPr>
+          <w:rtl w:val="0"/>
+        </w:rPr>
+        <w:t xml:space="preserve">The figure below summarizes the increase in performances as a function of the GA generations (from 0 to 20). </w:t>
+      </w:r>
+    </w:p>
+    <w:p>
+      <w:pPr>
+        <w:ind w:left="0" w:firstLine="0"/>
+        <w:rPr/>
+      </w:pPr>
+      <w:r>
+        <w:rPr/>
+        <w:drawing>
+          <wp:inline distB="114300" distT="114300" distL="114300" distR="114300">
+            <wp:extent cx="5760000" cy="3365500"/>
+            <wp:effectExtent b="0" l="0" r="0" t="0"/>
+            <wp:docPr descr="Chart" id="4" name="image3.png">
+              <a:extLst>
+                <a:ext uri="http://customooxmlschemas.google.com/">
+                  <go:docsCustomData xmlns:go="http://customooxmlschemas.google.com/" roundtripId="2"/>
+                </a:ext>
+              </a:extLst>
+            </wp:docPr>
+            <a:graphic>
+              <a:graphicData uri="http://schemas.openxmlformats.org/drawingml/2006/picture">
+                <pic:pic>
+                  <pic:nvPicPr>
+                    <pic:cNvPr descr="Chart" id="0" name="image3.png"/>
+                    <pic:cNvPicPr preferRelativeResize="0"/>
+                  </pic:nvPicPr>
+                  <pic:blipFill>
+                    <a:blip r:embed="rId20"/>
+                    <a:srcRect b="0" l="0" r="0" t="0"/>
+                    <a:stretch>
+                      <a:fillRect/>
+                    </a:stretch>
+                  </pic:blipFill>
+                  <pic:spPr>
+                    <a:xfrm>
+                      <a:off x="0" y="0"/>
+                      <a:ext cx="5760000" cy="3365500"/>
+                    </a:xfrm>
+                    <a:prstGeom prst="rect"/>
+                    <a:ln/>
+                  </pic:spPr>
+                </pic:pic>
+              </a:graphicData>
+            </a:graphic>
+          </wp:inline>
+        </w:drawing>
+      </w:r>
+      <w:r>
+        <w:rPr>
+          <w:rtl w:val="0"/>
+        </w:rPr>
+      </w:r>
+    </w:p>
+    <w:p>
+      <w:pPr>
+        <w:ind w:left="0" w:firstLine="0"/>
+        <w:rPr/>
+      </w:pPr>
+      <w:r>
+        <w:rPr>
+          <w:b w:val="1"/>
+          <w:rtl w:val="0"/>
+        </w:rPr>
+        <w:t xml:space="preserve">Figure: profiles of best AuROC per generation, datasets grouped by TF x experiment.</w:t>
+      </w:r>
+      <w:r>
+        <w:rPr>
+          <w:rtl w:val="0"/>
+        </w:rPr>
+        <w:t xml:space="preserve"> Each dot indicates the maximal AuROC (ordinate) achieved among all the individual matrices of a given generation (abscissa) across all the datasets for a given TF and a given type of experiment. </w:t>
+      </w:r>
+      <w:r>
+        <w:rPr>
+          <w:rtl w:val="0"/>
+        </w:rPr>
       </w:r>
     </w:p>
     <w:p>
@@ -1194,37 +2250,18 @@
         <w:rPr>
           <w:rtl w:val="0"/>
         </w:rPr>
-      </w:r>
-    </w:p>
-    <w:p>
-      <w:pPr>
-        <w:rPr/>
-      </w:pPr>
-      <w:r>
-        <w:rPr>
-          <w:rtl w:val="0"/>
-        </w:rPr>
-      </w:r>
-    </w:p>
-    <w:p>
-      <w:pPr>
-        <w:spacing w:line="240" w:lineRule="auto"/>
-        <w:rPr>
-          <w:b w:val="1"/>
-          <w:color w:val="999999"/>
-          <w:sz w:val="20"/>
-          <w:szCs w:val="20"/>
-        </w:rPr>
-      </w:pPr>
-      <w:r>
-        <w:rPr>
-          <w:b w:val="1"/>
-          <w:color w:val="999999"/>
-          <w:sz w:val="20"/>
-          <w:szCs w:val="20"/>
-          <w:rtl w:val="0"/>
-        </w:rPr>
-        <w:t xml:space="preserve">{This is an optional section where you may share your observations regarding the model performance during your internal validation, or any insights from the Leaderboard stage.}</w:t>
+        <w:t xml:space="preserve">The leaderboard tests were informative to choose the general motif selection strategy. </w:t>
+      </w:r>
+    </w:p>
+    <w:p>
+      <w:pPr>
+        <w:rPr/>
+      </w:pPr>
+      <w:r>
+        <w:rPr>
+          <w:rtl w:val="0"/>
+        </w:rPr>
+        <w:t xml:space="preserve">In particular, we observed a significant improvement of RSAT team ranking when we submitted the GA-optimized matrices, but we also noticed that for some combinations of TF:experiment the pre-optimisation matrices (generation 0) showed better performances. This effect likely results from some overfitting of the optimized matrices, which is expected especially for small datasets. We thus decided to submit a combination of the original and optimized matrices. </w:t>
       </w:r>
     </w:p>
     <w:p>
@@ -1287,7 +2324,7 @@
         </w:rPr>
         <w:t xml:space="preserve">, Volume 40, Issue 4, 1 February 2012, Page e31,</w:t>
       </w:r>
-      <w:hyperlink r:id="rId14">
+      <w:hyperlink r:id="rId21">
         <w:r>
           <w:rPr>
             <w:sz w:val="20"/>
@@ -1297,7 +2334,7 @@
           <w:t xml:space="preserve"> </w:t>
         </w:r>
       </w:hyperlink>
-      <w:hyperlink r:id="rId15">
+      <w:hyperlink r:id="rId22">
         <w:r>
           <w:rPr>
             <w:color w:val="1155cc"/>
@@ -1346,7 +2383,7 @@
         </w:rPr>
         <w:t xml:space="preserve"> </w:t>
       </w:r>
-      <w:hyperlink r:id="rId16">
+      <w:hyperlink r:id="rId23">
         <w:r>
           <w:rPr>
             <w:color w:val="1155cc"/>
@@ -1402,7 +2439,7 @@
         </w:rPr>
         <w:t xml:space="preserve">, Volume 185, Issue 3, March 2021, Pages 1242–1258,</w:t>
       </w:r>
-      <w:hyperlink r:id="rId17">
+      <w:hyperlink r:id="rId24">
         <w:r>
           <w:rPr>
             <w:color w:val="999999"/>
@@ -1413,7 +2450,7 @@
           <w:t xml:space="preserve"> </w:t>
         </w:r>
       </w:hyperlink>
-      <w:hyperlink r:id="rId18">
+      <w:hyperlink r:id="rId25">
         <w:r>
           <w:rPr>
             <w:color w:val="1155cc"/>
@@ -1470,7 +2507,7 @@
         </w:rPr>
         <w:t xml:space="preserve">, Volume 45, Issue 13, 27 July 2017, Page e119,</w:t>
       </w:r>
-      <w:hyperlink r:id="rId19">
+      <w:hyperlink r:id="rId26">
         <w:r>
           <w:rPr>
             <w:sz w:val="20"/>
@@ -1480,7 +2517,7 @@
           <w:t xml:space="preserve"> </w:t>
         </w:r>
       </w:hyperlink>
-      <w:hyperlink r:id="rId20">
+      <w:hyperlink r:id="rId27">
         <w:r>
           <w:rPr>
             <w:color w:val="1155cc"/>
@@ -1554,8 +2591,8 @@
       </w:r>
     </w:p>
     <w:sectPr>
-      <w:headerReference r:id="rId21" w:type="default"/>
-      <w:headerReference r:id="rId22" w:type="first"/>
+      <w:headerReference r:id="rId28" w:type="default"/>
+      <w:headerReference r:id="rId29" w:type="first"/>
       <w:pgSz w:h="16838" w:w="11906" w:orient="portrait"/>
       <w:pgMar w:bottom="1700.7874015748032" w:top="1700.7874015748032" w:left="1417.3228346456694" w:right="1417.3228346456694" w:header="720" w:footer="720"/>
       <w:pgNumType w:start="1"/>
@@ -1623,7 +2660,7 @@
 
 <file path=word/commentsExtended.xml><?xml version="1.0" encoding="utf-8"?>
 <w15:commentsEx xmlns:mc="http://schemas.openxmlformats.org/markup-compatibility/2006" xmlns:o="urn:schemas-microsoft-com:office:office" xmlns:r="http://schemas.openxmlformats.org/officeDocument/2006/relationships" xmlns:m="http://schemas.openxmlformats.org/officeDocument/2006/math" xmlns:v="urn:schemas-microsoft-com:vml" xmlns:wp="http://schemas.openxmlformats.org/drawingml/2006/wordprocessingDrawing" xmlns:w10="urn:schemas-microsoft-com:office:word" xmlns:w="http://schemas.openxmlformats.org/wordprocessingml/2006/main" xmlns:wne="http://schemas.microsoft.com/office/word/2006/wordml" xmlns:sl="http://schemas.openxmlformats.org/schemaLibrary/2006/main" xmlns:a="http://schemas.openxmlformats.org/drawingml/2006/main" xmlns:pic="http://schemas.openxmlformats.org/drawingml/2006/picture" xmlns:c="http://schemas.openxmlformats.org/drawingml/2006/chart" xmlns:lc="http://schemas.openxmlformats.org/drawingml/2006/lockedCanvas" xmlns:dgm="http://schemas.openxmlformats.org/drawingml/2006/diagram" xmlns:wps="http://schemas.microsoft.com/office/word/2010/wordprocessingShape" xmlns:wpg="http://schemas.microsoft.com/office/word/2010/wordprocessingGroup" xmlns:w14="http://schemas.microsoft.com/office/word/2010/wordml" xmlns:w15="http://schemas.microsoft.com/office/word/2012/wordml" xmlns:w16="http://schemas.microsoft.com/office/word/2018/wordml" xmlns:w16cex="http://schemas.microsoft.com/office/word/2018/wordml/cex" xmlns:w16cid="http://schemas.microsoft.com/office/word/2016/wordml/cid" xmlns="http://schemas.microsoft.com/office/tasks/2019/documenttasks" xmlns:cr="http://schemas.microsoft.com/office/comments/2020/reactions">
-  <w15:commentEx w15:paraId="00000049" w15:done="0"/>
+  <w15:commentEx w15:paraId="00000068" w15:done="0"/>
 </w15:commentsEx>
 </file>
 
@@ -1667,40 +2704,9 @@
 <w:hdr xmlns:mc="http://schemas.openxmlformats.org/markup-compatibility/2006" xmlns:o="urn:schemas-microsoft-com:office:office" xmlns:r="http://schemas.openxmlformats.org/officeDocument/2006/relationships" xmlns:m="http://schemas.openxmlformats.org/officeDocument/2006/math" xmlns:v="urn:schemas-microsoft-com:vml" xmlns:wp="http://schemas.openxmlformats.org/drawingml/2006/wordprocessingDrawing" xmlns:w10="urn:schemas-microsoft-com:office:word" xmlns:w="http://schemas.openxmlformats.org/wordprocessingml/2006/main" xmlns:wne="http://schemas.microsoft.com/office/word/2006/wordml" xmlns:sl="http://schemas.openxmlformats.org/schemaLibrary/2006/main" xmlns:a="http://schemas.openxmlformats.org/drawingml/2006/main" xmlns:pic="http://schemas.openxmlformats.org/drawingml/2006/picture" xmlns:c="http://schemas.openxmlformats.org/drawingml/2006/chart" xmlns:lc="http://schemas.openxmlformats.org/drawingml/2006/lockedCanvas" xmlns:dgm="http://schemas.openxmlformats.org/drawingml/2006/diagram" xmlns:wps="http://schemas.microsoft.com/office/word/2010/wordprocessingShape" xmlns:wpg="http://schemas.microsoft.com/office/word/2010/wordprocessingGroup" xmlns:w14="http://schemas.microsoft.com/office/word/2010/wordml" xmlns:w15="http://schemas.microsoft.com/office/word/2012/wordml" xmlns:w16="http://schemas.microsoft.com/office/word/2018/wordml" xmlns:w16cex="http://schemas.microsoft.com/office/word/2018/wordml/cex" xmlns:w16cid="http://schemas.microsoft.com/office/word/2016/wordml/cid" xmlns="http://schemas.microsoft.com/office/tasks/2019/documenttasks" xmlns:cr="http://schemas.microsoft.com/office/comments/2020/reactions">
   <w:p>
     <w:pPr>
-      <w:jc w:val="center"/>
-      <w:rPr>
-        <w:b w:val="1"/>
-        <w:color w:val="999999"/>
-        <w:sz w:val="20"/>
-        <w:szCs w:val="20"/>
-      </w:rPr>
-    </w:pPr>
-    <w:r>
-      <w:rPr>
-        <w:b w:val="1"/>
-        <w:color w:val="999999"/>
-        <w:sz w:val="20"/>
-        <w:szCs w:val="20"/>
-        <w:rtl w:val="0"/>
-      </w:rPr>
-      <w:t xml:space="preserve">{You are welcome to provide your method write-up as a Google Doc shared link or a URL to a downloadable docx file. For our convenience, please do not provide PDFs. </w:t>
-    </w:r>
-  </w:p>
-  <w:p>
-    <w:pPr>
-      <w:jc w:val="center"/>
+      <w:jc w:val="left"/>
       <w:rPr/>
     </w:pPr>
-    <w:r>
-      <w:rPr>
-        <w:b w:val="1"/>
-        <w:color w:val="999999"/>
-        <w:sz w:val="20"/>
-        <w:szCs w:val="20"/>
-        <w:rtl w:val="0"/>
-      </w:rPr>
-      <w:t xml:space="preserve">If you participate in both PWM and AAA disciplines, please provide separate write-ups in a single document, as in this template.}</w:t>
-    </w:r>
     <w:r>
       <w:rPr>
         <w:rtl w:val="0"/>
@@ -2483,6 +3489,226 @@
     </w:lvl>
   </w:abstractNum>
   <w:abstractNum w:abstractNumId="8">
+    <w:lvl w:ilvl="0">
+      <w:start w:val="1"/>
+      <w:numFmt w:val="bullet"/>
+      <w:lvlText w:val="-"/>
+      <w:lvlJc w:val="left"/>
+      <w:pPr>
+        <w:ind w:left="720" w:hanging="360"/>
+      </w:pPr>
+      <w:rPr>
+        <w:u w:val="none"/>
+      </w:rPr>
+    </w:lvl>
+    <w:lvl w:ilvl="1">
+      <w:start w:val="1"/>
+      <w:numFmt w:val="bullet"/>
+      <w:lvlText w:val="-"/>
+      <w:lvlJc w:val="left"/>
+      <w:pPr>
+        <w:ind w:left="1440" w:hanging="360"/>
+      </w:pPr>
+      <w:rPr>
+        <w:u w:val="none"/>
+      </w:rPr>
+    </w:lvl>
+    <w:lvl w:ilvl="2">
+      <w:start w:val="1"/>
+      <w:numFmt w:val="bullet"/>
+      <w:lvlText w:val="-"/>
+      <w:lvlJc w:val="left"/>
+      <w:pPr>
+        <w:ind w:left="2160" w:hanging="360"/>
+      </w:pPr>
+      <w:rPr>
+        <w:u w:val="none"/>
+      </w:rPr>
+    </w:lvl>
+    <w:lvl w:ilvl="3">
+      <w:start w:val="1"/>
+      <w:numFmt w:val="bullet"/>
+      <w:lvlText w:val="-"/>
+      <w:lvlJc w:val="left"/>
+      <w:pPr>
+        <w:ind w:left="2880" w:hanging="360"/>
+      </w:pPr>
+      <w:rPr>
+        <w:u w:val="none"/>
+      </w:rPr>
+    </w:lvl>
+    <w:lvl w:ilvl="4">
+      <w:start w:val="1"/>
+      <w:numFmt w:val="bullet"/>
+      <w:lvlText w:val="-"/>
+      <w:lvlJc w:val="left"/>
+      <w:pPr>
+        <w:ind w:left="3600" w:hanging="360"/>
+      </w:pPr>
+      <w:rPr>
+        <w:u w:val="none"/>
+      </w:rPr>
+    </w:lvl>
+    <w:lvl w:ilvl="5">
+      <w:start w:val="1"/>
+      <w:numFmt w:val="bullet"/>
+      <w:lvlText w:val="-"/>
+      <w:lvlJc w:val="left"/>
+      <w:pPr>
+        <w:ind w:left="4320" w:hanging="360"/>
+      </w:pPr>
+      <w:rPr>
+        <w:u w:val="none"/>
+      </w:rPr>
+    </w:lvl>
+    <w:lvl w:ilvl="6">
+      <w:start w:val="1"/>
+      <w:numFmt w:val="bullet"/>
+      <w:lvlText w:val="-"/>
+      <w:lvlJc w:val="left"/>
+      <w:pPr>
+        <w:ind w:left="5040" w:hanging="360"/>
+      </w:pPr>
+      <w:rPr>
+        <w:u w:val="none"/>
+      </w:rPr>
+    </w:lvl>
+    <w:lvl w:ilvl="7">
+      <w:start w:val="1"/>
+      <w:numFmt w:val="bullet"/>
+      <w:lvlText w:val="-"/>
+      <w:lvlJc w:val="left"/>
+      <w:pPr>
+        <w:ind w:left="5760" w:hanging="360"/>
+      </w:pPr>
+      <w:rPr>
+        <w:u w:val="none"/>
+      </w:rPr>
+    </w:lvl>
+    <w:lvl w:ilvl="8">
+      <w:start w:val="1"/>
+      <w:numFmt w:val="bullet"/>
+      <w:lvlText w:val="-"/>
+      <w:lvlJc w:val="left"/>
+      <w:pPr>
+        <w:ind w:left="6480" w:hanging="360"/>
+      </w:pPr>
+      <w:rPr>
+        <w:u w:val="none"/>
+      </w:rPr>
+    </w:lvl>
+  </w:abstractNum>
+  <w:abstractNum w:abstractNumId="9">
+    <w:lvl w:ilvl="0">
+      <w:start w:val="1"/>
+      <w:numFmt w:val="bullet"/>
+      <w:lvlText w:val="-"/>
+      <w:lvlJc w:val="left"/>
+      <w:pPr>
+        <w:ind w:left="720" w:hanging="360"/>
+      </w:pPr>
+      <w:rPr>
+        <w:u w:val="none"/>
+      </w:rPr>
+    </w:lvl>
+    <w:lvl w:ilvl="1">
+      <w:start w:val="1"/>
+      <w:numFmt w:val="bullet"/>
+      <w:lvlText w:val="-"/>
+      <w:lvlJc w:val="left"/>
+      <w:pPr>
+        <w:ind w:left="1440" w:hanging="360"/>
+      </w:pPr>
+      <w:rPr>
+        <w:u w:val="none"/>
+      </w:rPr>
+    </w:lvl>
+    <w:lvl w:ilvl="2">
+      <w:start w:val="1"/>
+      <w:numFmt w:val="bullet"/>
+      <w:lvlText w:val="-"/>
+      <w:lvlJc w:val="left"/>
+      <w:pPr>
+        <w:ind w:left="2160" w:hanging="360"/>
+      </w:pPr>
+      <w:rPr>
+        <w:u w:val="none"/>
+      </w:rPr>
+    </w:lvl>
+    <w:lvl w:ilvl="3">
+      <w:start w:val="1"/>
+      <w:numFmt w:val="bullet"/>
+      <w:lvlText w:val="-"/>
+      <w:lvlJc w:val="left"/>
+      <w:pPr>
+        <w:ind w:left="2880" w:hanging="360"/>
+      </w:pPr>
+      <w:rPr>
+        <w:u w:val="none"/>
+      </w:rPr>
+    </w:lvl>
+    <w:lvl w:ilvl="4">
+      <w:start w:val="1"/>
+      <w:numFmt w:val="bullet"/>
+      <w:lvlText w:val="-"/>
+      <w:lvlJc w:val="left"/>
+      <w:pPr>
+        <w:ind w:left="3600" w:hanging="360"/>
+      </w:pPr>
+      <w:rPr>
+        <w:u w:val="none"/>
+      </w:rPr>
+    </w:lvl>
+    <w:lvl w:ilvl="5">
+      <w:start w:val="1"/>
+      <w:numFmt w:val="bullet"/>
+      <w:lvlText w:val="-"/>
+      <w:lvlJc w:val="left"/>
+      <w:pPr>
+        <w:ind w:left="4320" w:hanging="360"/>
+      </w:pPr>
+      <w:rPr>
+        <w:u w:val="none"/>
+      </w:rPr>
+    </w:lvl>
+    <w:lvl w:ilvl="6">
+      <w:start w:val="1"/>
+      <w:numFmt w:val="bullet"/>
+      <w:lvlText w:val="-"/>
+      <w:lvlJc w:val="left"/>
+      <w:pPr>
+        <w:ind w:left="5040" w:hanging="360"/>
+      </w:pPr>
+      <w:rPr>
+        <w:u w:val="none"/>
+      </w:rPr>
+    </w:lvl>
+    <w:lvl w:ilvl="7">
+      <w:start w:val="1"/>
+      <w:numFmt w:val="bullet"/>
+      <w:lvlText w:val="-"/>
+      <w:lvlJc w:val="left"/>
+      <w:pPr>
+        <w:ind w:left="5760" w:hanging="360"/>
+      </w:pPr>
+      <w:rPr>
+        <w:u w:val="none"/>
+      </w:rPr>
+    </w:lvl>
+    <w:lvl w:ilvl="8">
+      <w:start w:val="1"/>
+      <w:numFmt w:val="bullet"/>
+      <w:lvlText w:val="-"/>
+      <w:lvlJc w:val="left"/>
+      <w:pPr>
+        <w:ind w:left="6480" w:hanging="360"/>
+      </w:pPr>
+      <w:rPr>
+        <w:u w:val="none"/>
+      </w:rPr>
+    </w:lvl>
+  </w:abstractNum>
+  <w:abstractNum w:abstractNumId="10">
     <w:lvl w:ilvl="0">
       <w:start w:val="1"/>
       <w:numFmt w:val="bullet"/>
@@ -2616,6 +3842,12 @@
   <w:num w:numId="8">
     <w:abstractNumId w:val="8"/>
   </w:num>
+  <w:num w:numId="9">
+    <w:abstractNumId w:val="9"/>
+  </w:num>
+  <w:num w:numId="10">
+    <w:abstractNumId w:val="10"/>
+  </w:num>
 </w:numbering>
 </file>
 
@@ -2650,13 +3882,13 @@
     <w:pPr>
       <w:keepNext w:val="1"/>
       <w:keepLines w:val="1"/>
-      <w:spacing w:after="60" w:before="120" w:lineRule="auto"/>
+      <w:spacing w:after="300" w:before="480" w:lineRule="auto"/>
       <w:jc w:val="center"/>
     </w:pPr>
     <w:rPr>
       <w:color w:val="0b5394"/>
-      <w:sz w:val="30"/>
-      <w:szCs w:val="30"/>
+      <w:sz w:val="32"/>
+      <w:szCs w:val="32"/>
     </w:rPr>
   </w:style>
   <w:style w:type="paragraph" w:styleId="Heading2">
@@ -2666,12 +3898,12 @@
     <w:pPr>
       <w:keepNext w:val="1"/>
       <w:keepLines w:val="1"/>
-      <w:spacing w:after="60" w:before="120" w:line="240" w:lineRule="auto"/>
+      <w:spacing w:after="120" w:before="240" w:lineRule="auto"/>
     </w:pPr>
     <w:rPr>
       <w:color w:val="0b5394"/>
-      <w:sz w:val="24"/>
-      <w:szCs w:val="24"/>
+      <w:sz w:val="28"/>
+      <w:szCs w:val="28"/>
     </w:rPr>
   </w:style>
   <w:style w:type="paragraph" w:styleId="Heading3">
@@ -2746,12 +3978,13 @@
     <w:pPr>
       <w:keepNext w:val="1"/>
       <w:keepLines w:val="1"/>
-      <w:pageBreakBefore w:val="0"/>
-      <w:spacing w:after="60" w:before="0" w:lineRule="auto"/>
+      <w:jc w:val="center"/>
     </w:pPr>
     <w:rPr>
-      <w:sz w:val="52"/>
-      <w:szCs w:val="52"/>
+      <w:b w:val="1"/>
+      <w:color w:val="0b5394"/>
+      <w:sz w:val="32"/>
+      <w:szCs w:val="32"/>
     </w:rPr>
   </w:style>
   <w:style w:type="paragraph" w:styleId="Normal" w:default="1">
@@ -2902,6 +4135,19 @@
       <w:sz w:val="28"/>
       <w:szCs w:val="28"/>
     </w:rPr>
+  </w:style>
+  <w:style w:type="table" w:styleId="Table1">
+    <w:basedOn w:val="TableNormal"/>
+    <w:tblPr>
+      <w:tblStyleRowBandSize w:val="1"/>
+      <w:tblStyleColBandSize w:val="1"/>
+      <w:tblCellMar>
+        <w:top w:w="100.0" w:type="dxa"/>
+        <w:left w:w="100.0" w:type="dxa"/>
+        <w:bottom w:w="100.0" w:type="dxa"/>
+        <w:right w:w="100.0" w:type="dxa"/>
+      </w:tblCellMar>
+    </w:tblPr>
   </w:style>
 </w:styles>
 </file>
@@ -3228,7 +4474,7 @@
 
 <file path=customXML/item1.xml><?xml version="1.0" encoding="utf-8"?>
 <go:gDocsCustomXmlDataStorage xmlns:go="http://customooxmlschemas.google.com/" xmlns:r="http://schemas.openxmlformats.org/officeDocument/2006/relationships" uri="GoogleDocsCustomDataVersion2">
-  <go:docsCustomData xmlns:go="http://customooxmlschemas.google.com/" roundtripDataSignature="AMtx7mjBlw2SVLLyCkB9d/KWLdMHQe+vpg==">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</go:docsCustomData>
+  <go:docsCustomData xmlns:go="http://customooxmlschemas.google.com/" roundtripDataSignature="AMtx7mhm0j8HVwPZ2G3CImTKjerBZqiwPg==">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</go:docsCustomData>
 </go:gDocsCustomXmlDataStorage>
 </file>
 

</xml_diff>

<commit_message>
progressed on the Result section of the method wrap-up function
</commit_message>
<xml_diff>
--- a/reports/IBIS-challenge-final-stage_method-write-up_RSAT-team_2024-09-01.docx
+++ b/reports/IBIS-challenge-final-stage_method-write-up_RSAT-team_2024-09-01.docx
@@ -232,7 +232,7 @@
       <w:pPr>
         <w:numPr>
           <w:ilvl w:val="0"/>
-          <w:numId w:val="6"/>
+          <w:numId w:val="4"/>
         </w:numPr>
         <w:ind w:left="720" w:hanging="360"/>
       </w:pPr>
@@ -257,7 +257,7 @@
       <w:pPr>
         <w:numPr>
           <w:ilvl w:val="1"/>
-          <w:numId w:val="6"/>
+          <w:numId w:val="4"/>
         </w:numPr>
         <w:ind w:left="1440" w:hanging="360"/>
       </w:pPr>
@@ -287,7 +287,7 @@
       <w:pPr>
         <w:numPr>
           <w:ilvl w:val="1"/>
-          <w:numId w:val="6"/>
+          <w:numId w:val="4"/>
         </w:numPr>
         <w:ind w:left="1440" w:hanging="360"/>
       </w:pPr>
@@ -317,7 +317,7 @@
       <w:pPr>
         <w:numPr>
           <w:ilvl w:val="0"/>
-          <w:numId w:val="6"/>
+          <w:numId w:val="4"/>
         </w:numPr>
         <w:ind w:left="720" w:hanging="360"/>
       </w:pPr>
@@ -341,7 +341,7 @@
       <w:pPr>
         <w:numPr>
           <w:ilvl w:val="1"/>
-          <w:numId w:val="6"/>
+          <w:numId w:val="4"/>
         </w:numPr>
         <w:ind w:left="1440" w:hanging="360"/>
       </w:pPr>
@@ -356,7 +356,7 @@
       <w:pPr>
         <w:numPr>
           <w:ilvl w:val="1"/>
-          <w:numId w:val="6"/>
+          <w:numId w:val="4"/>
         </w:numPr>
         <w:ind w:left="1440" w:hanging="360"/>
         <w:rPr>
@@ -401,7 +401,7 @@
       <w:pPr>
         <w:numPr>
           <w:ilvl w:val="0"/>
-          <w:numId w:val="10"/>
+          <w:numId w:val="8"/>
         </w:numPr>
         <w:spacing w:after="0" w:afterAutospacing="0"/>
         <w:ind w:left="720" w:hanging="360"/>
@@ -441,7 +441,7 @@
       <w:pPr>
         <w:numPr>
           <w:ilvl w:val="1"/>
-          <w:numId w:val="10"/>
+          <w:numId w:val="8"/>
         </w:numPr>
         <w:spacing w:before="0" w:beforeAutospacing="0"/>
         <w:ind w:left="1440" w:hanging="360"/>
@@ -479,7 +479,7 @@
       <w:pPr>
         <w:numPr>
           <w:ilvl w:val="0"/>
-          <w:numId w:val="7"/>
+          <w:numId w:val="5"/>
         </w:numPr>
         <w:ind w:left="720" w:hanging="360"/>
       </w:pPr>
@@ -503,7 +503,7 @@
       <w:pPr>
         <w:numPr>
           <w:ilvl w:val="0"/>
-          <w:numId w:val="7"/>
+          <w:numId w:val="5"/>
         </w:numPr>
         <w:ind w:left="720" w:hanging="360"/>
         <w:rPr>
@@ -593,7 +593,7 @@
         <w:rPr>
           <w:rtl w:val="0"/>
         </w:rPr>
-        <w:t xml:space="preserve"> [1] from the software suite </w:t>
+        <w:t xml:space="preserve"> (Thomas-Chollier et al., 2011, Thomas-Chollier et  al. 2912) from the software suite </w:t>
       </w:r>
       <w:r>
         <w:rPr>
@@ -606,7 +606,7 @@
         <w:rPr>
           <w:rtl w:val="0"/>
         </w:rPr>
-        <w:t xml:space="preserve"> [2] to discover motifs in the train sequences using a Docker container [3]. Motif discovery relies on the detection of exceptional over-represented k-mers (</w:t>
+        <w:t xml:space="preserve"> (Santana Garcia et al., 2022) to discover motifs in the train sequences using a Docker container (Ksouri et al., 2021). Motif discovery relies on the detection of exceptional over-represented k-mers (</w:t>
       </w:r>
       <w:r>
         <w:rPr>
@@ -619,7 +619,7 @@
         <w:rPr>
           <w:rtl w:val="0"/>
         </w:rPr>
-        <w:t xml:space="preserve">) or dyads (</w:t>
+        <w:t xml:space="preserve">, van Helden et al., 1998à or dyads (</w:t>
       </w:r>
       <w:r>
         <w:rPr>
@@ -632,7 +632,7 @@
         <w:rPr>
           <w:rtl w:val="0"/>
         </w:rPr>
-        <w:t xml:space="preserve">) as well as positionally biased k-mers (</w:t>
+        <w:t xml:space="preserve">, van Helden et al., 2000) as well as positionally biased k-mers (</w:t>
       </w:r>
       <w:r>
         <w:rPr>
@@ -645,7 +645,7 @@
         <w:rPr>
           <w:rtl w:val="0"/>
         </w:rPr>
-        <w:t xml:space="preserve">). We systematically analyzed 6-mers and 7-mers for </w:t>
+        <w:t xml:space="preserve">, van Helden et al., 2001). We systematically analyzed 6-mers and 7-mers for </w:t>
       </w:r>
       <w:r>
         <w:rPr>
@@ -821,7 +821,7 @@
       <w:pPr>
         <w:numPr>
           <w:ilvl w:val="0"/>
-          <w:numId w:val="5"/>
+          <w:numId w:val="3"/>
         </w:numPr>
         <w:spacing w:after="0" w:afterAutospacing="0"/>
         <w:ind w:left="720" w:hanging="360"/>
@@ -840,7 +840,7 @@
       <w:pPr>
         <w:numPr>
           <w:ilvl w:val="1"/>
-          <w:numId w:val="5"/>
+          <w:numId w:val="3"/>
         </w:numPr>
         <w:spacing w:after="0" w:afterAutospacing="0" w:before="0" w:beforeAutospacing="0"/>
         <w:ind w:left="1440" w:hanging="360"/>
@@ -859,7 +859,7 @@
       <w:pPr>
         <w:numPr>
           <w:ilvl w:val="1"/>
-          <w:numId w:val="5"/>
+          <w:numId w:val="3"/>
         </w:numPr>
         <w:spacing w:after="0" w:afterAutospacing="0" w:before="0" w:beforeAutospacing="0"/>
         <w:ind w:left="1440" w:hanging="360"/>
@@ -891,7 +891,7 @@
       <w:pPr>
         <w:numPr>
           <w:ilvl w:val="0"/>
-          <w:numId w:val="5"/>
+          <w:numId w:val="3"/>
         </w:numPr>
         <w:spacing w:after="0" w:afterAutospacing="0" w:before="0" w:beforeAutospacing="0"/>
         <w:ind w:left="720" w:hanging="360"/>
@@ -910,7 +910,7 @@
       <w:pPr>
         <w:numPr>
           <w:ilvl w:val="1"/>
-          <w:numId w:val="5"/>
+          <w:numId w:val="3"/>
         </w:numPr>
         <w:spacing w:after="0" w:afterAutospacing="0" w:before="0" w:beforeAutospacing="0"/>
         <w:ind w:left="1440" w:hanging="360"/>
@@ -929,7 +929,7 @@
       <w:pPr>
         <w:numPr>
           <w:ilvl w:val="1"/>
-          <w:numId w:val="5"/>
+          <w:numId w:val="3"/>
         </w:numPr>
         <w:spacing w:before="0" w:beforeAutospacing="0"/>
         <w:ind w:left="1440" w:hanging="360"/>
@@ -1395,7 +1395,7 @@
                 <w:pPr>
                   <w:numPr>
                     <w:ilvl w:val="0"/>
-                    <w:numId w:val="8"/>
+                    <w:numId w:val="6"/>
                   </w:numPr>
                   <w:tabs>
                     <w:tab w:val="left" w:leader="none" w:pos="1800"/>
@@ -1708,6 +1708,16 @@
         <w:rPr/>
       </w:pPr>
       <w:r>
+        <w:rPr>
+          <w:rtl w:val="0"/>
+        </w:rPr>
+      </w:r>
+    </w:p>
+    <w:p>
+      <w:pPr>
+        <w:rPr/>
+      </w:pPr>
+      <w:r>
         <w:rPr/>
         <w:drawing>
           <wp:inline distB="114300" distT="114300" distL="114300" distR="114300">
@@ -1752,7 +1762,7 @@
       <w:pPr>
         <w:numPr>
           <w:ilvl w:val="0"/>
-          <w:numId w:val="9"/>
+          <w:numId w:val="7"/>
         </w:numPr>
         <w:spacing w:after="0" w:afterAutospacing="0"/>
         <w:ind w:left="720" w:hanging="360"/>
@@ -1772,7 +1782,7 @@
       <w:pPr>
         <w:numPr>
           <w:ilvl w:val="1"/>
-          <w:numId w:val="9"/>
+          <w:numId w:val="7"/>
         </w:numPr>
         <w:spacing w:after="0" w:afterAutospacing="0" w:before="0" w:beforeAutospacing="0"/>
         <w:ind w:left="1440" w:hanging="360"/>
@@ -1793,7 +1803,7 @@
       <w:pPr>
         <w:numPr>
           <w:ilvl w:val="1"/>
-          <w:numId w:val="9"/>
+          <w:numId w:val="7"/>
         </w:numPr>
         <w:spacing w:after="0" w:afterAutospacing="0" w:before="0" w:beforeAutospacing="0"/>
         <w:ind w:left="1440" w:hanging="360"/>
@@ -1814,7 +1824,7 @@
       <w:pPr>
         <w:numPr>
           <w:ilvl w:val="0"/>
-          <w:numId w:val="9"/>
+          <w:numId w:val="7"/>
         </w:numPr>
         <w:spacing w:before="0" w:beforeAutospacing="0"/>
         <w:ind w:left="720" w:hanging="360"/>
@@ -1879,12 +1889,12 @@
           <wp:inline distB="114300" distT="114300" distL="114300" distR="114300">
             <wp:extent cx="5760000" cy="2882900"/>
             <wp:effectExtent b="0" l="0" r="0" t="0"/>
-            <wp:docPr id="2" name="image5.png"/>
+            <wp:docPr id="2" name="image1.png"/>
             <a:graphic>
               <a:graphicData uri="http://schemas.openxmlformats.org/drawingml/2006/picture">
                 <pic:pic>
                   <pic:nvPicPr>
-                    <pic:cNvPr id="0" name="image5.png"/>
+                    <pic:cNvPr id="0" name="image1.png"/>
                     <pic:cNvPicPr preferRelativeResize="0"/>
                   </pic:nvPicPr>
                   <pic:blipFill>
@@ -1991,17 +2001,54 @@
         <w:rPr/>
       </w:pPr>
       <w:r>
+        <w:rPr>
+          <w:rtl w:val="0"/>
+        </w:rPr>
+        <w:t xml:space="preserve">The 3 figures below show the profiles of Area under the Receuving Operating Characteristic curve (auROC) with  3 illustrative datasets. </w:t>
+      </w:r>
+    </w:p>
+    <w:p>
+      <w:pPr>
+        <w:pStyle w:val="Heading3"/>
+        <w:rPr/>
+      </w:pPr>
+      <w:bookmarkStart w:colFirst="0" w:colLast="0" w:name="_heading=h.2ta4cfg558if" w:id="20"/>
+      <w:bookmarkEnd w:id="20"/>
+      <w:r>
+        <w:rPr>
+          <w:rtl w:val="0"/>
+        </w:rPr>
+        <w:t xml:space="preserve">Case 1: ZNF362 ChIP-seq data</w:t>
+      </w:r>
+    </w:p>
+    <w:p>
+      <w:pPr>
+        <w:ind w:left="0" w:firstLine="0"/>
+        <w:rPr/>
+      </w:pPr>
+      <w:r>
+        <w:rPr>
+          <w:rtl w:val="0"/>
+        </w:rPr>
+        <w:t xml:space="preserve">The discovered motifs produced by RSAT achieve AuROC scores ranging from 0.5 to 0.87. During 20 generations, the genetic algorithm progressively increases the AuROC and seems to converge around AuROC=094. . </w:t>
+      </w:r>
+    </w:p>
+    <w:p>
+      <w:pPr>
+        <w:rPr/>
+      </w:pPr>
+      <w:r>
         <w:rPr/>
         <w:drawing>
           <wp:inline distB="114300" distT="114300" distL="114300" distR="114300">
-            <wp:extent cx="5760000" cy="3276600"/>
+            <wp:extent cx="5832042" cy="3312497"/>
             <wp:effectExtent b="0" l="0" r="0" t="0"/>
-            <wp:docPr id="1" name="image1.png"/>
+            <wp:docPr id="1" name="image3.png"/>
             <a:graphic>
               <a:graphicData uri="http://schemas.openxmlformats.org/drawingml/2006/picture">
                 <pic:pic>
                   <pic:nvPicPr>
-                    <pic:cNvPr id="0" name="image1.png"/>
+                    <pic:cNvPr id="0" name="image3.png"/>
                     <pic:cNvPicPr preferRelativeResize="0"/>
                   </pic:nvPicPr>
                   <pic:blipFill>
@@ -2014,7 +2061,7 @@
                   <pic:spPr>
                     <a:xfrm>
                       <a:off x="0" y="0"/>
-                      <a:ext cx="5760000" cy="3276600"/>
+                      <a:ext cx="5832042" cy="3312497"/>
                     </a:xfrm>
                     <a:prstGeom prst="rect"/>
                     <a:ln/>
@@ -2036,17 +2083,52 @@
         <w:rPr/>
       </w:pPr>
       <w:r>
+        <w:rPr>
+          <w:rtl w:val="0"/>
+        </w:rPr>
+      </w:r>
+    </w:p>
+    <w:p>
+      <w:pPr>
+        <w:pStyle w:val="Heading3"/>
+        <w:rPr/>
+      </w:pPr>
+      <w:bookmarkStart w:colFirst="0" w:colLast="0" w:name="_heading=h.fx4rnz13ets5" w:id="21"/>
+      <w:bookmarkEnd w:id="21"/>
+      <w:r>
+        <w:rPr>
+          <w:rtl w:val="0"/>
+        </w:rPr>
+        <w:t xml:space="preserve">Case 2: PRDM5 ChIP-seq data</w:t>
+      </w:r>
+    </w:p>
+    <w:p>
+      <w:pPr>
+        <w:rPr/>
+      </w:pPr>
+      <w:r>
+        <w:rPr>
+          <w:rtl w:val="0"/>
+        </w:rPr>
+        <w:t xml:space="preserve">Surprisingly, 8 of the motifs returned by peak-motifs achieve scores inferior to 0., which is the random expectation. The best motif, which achieves an AuROC of 0.64 (generation 0), evolves towards steadily increasing AuROC scores during the 20 generations, </w:t>
+      </w:r>
+    </w:p>
+    <w:p>
+      <w:pPr>
+        <w:rPr/>
+      </w:pPr>
+      <w:r>
         <w:rPr/>
         <w:drawing>
           <wp:inline distB="114300" distT="114300" distL="114300" distR="114300">
-            <wp:extent cx="5760000" cy="3263900"/>
+            <wp:extent cx="5641575" cy="3200980"/>
             <wp:effectExtent b="0" l="0" r="0" t="0"/>
-            <wp:docPr id="3" name="image2.png"/>
+            <wp:docPr id="3" name="image5.png"/>
             <a:graphic>
               <a:graphicData uri="http://schemas.openxmlformats.org/drawingml/2006/picture">
                 <pic:pic>
                   <pic:nvPicPr>
-                    <pic:cNvPr id="0" name="image2.png"/>
+                    <pic:cNvPr id="0" name="image5.png"/>
                     <pic:cNvPicPr preferRelativeResize="0"/>
                   </pic:nvPicPr>
                   <pic:blipFill>
@@ -2059,7 +2141,7 @@
                   <pic:spPr>
                     <a:xfrm>
                       <a:off x="0" y="0"/>
-                      <a:ext cx="5760000" cy="3263900"/>
+                      <a:ext cx="5641575" cy="3200980"/>
                     </a:xfrm>
                     <a:prstGeom prst="rect"/>
                     <a:ln/>
@@ -2078,13 +2160,38 @@
     </w:p>
     <w:p>
       <w:pPr>
+        <w:pStyle w:val="Heading3"/>
+        <w:rPr/>
+      </w:pPr>
+      <w:bookmarkStart w:colFirst="0" w:colLast="0" w:name="_heading=h.3jale3uu4u5e" w:id="22"/>
+      <w:bookmarkEnd w:id="22"/>
+      <w:r>
+        <w:rPr>
+          <w:rtl w:val="0"/>
+        </w:rPr>
+        <w:t xml:space="preserve">Case 3. PRDM5 ChIP-seq</w:t>
+      </w:r>
+    </w:p>
+    <w:p>
+      <w:pPr>
+        <w:rPr/>
+      </w:pPr>
+      <w:r>
+        <w:rPr>
+          <w:rtl w:val="0"/>
+        </w:rPr>
+        <w:t xml:space="preserve">In this case all the motifs initially return d by peak-motifs achieve particularly weak AuROC scores, ranging between 0.24 and 0.46. Thetool optimize-matrices-GA evolves the top-ranking of these (poor) motifs up to an AuROC of ~75. This suggests that this algorithm might be able to discover motifs starting from some random seed matrix (e.g. a matrix with the same counts for all the residues in each column). </w:t>
+      </w:r>
+    </w:p>
+    <w:p>
+      <w:pPr>
         <w:rPr/>
       </w:pPr>
       <w:r>
         <w:rPr/>
         <w:drawing>
           <wp:inline distB="114300" distT="114300" distL="114300" distR="114300">
-            <wp:extent cx="5760000" cy="3276600"/>
+            <wp:extent cx="5563310" cy="3163912"/>
             <wp:effectExtent b="0" l="0" r="0" t="0"/>
             <wp:docPr id="6" name="image4.png"/>
             <a:graphic>
@@ -2104,7 +2211,7 @@
                   <pic:spPr>
                     <a:xfrm>
                       <a:off x="0" y="0"/>
-                      <a:ext cx="5760000" cy="3276600"/>
+                      <a:ext cx="5563310" cy="3163912"/>
                     </a:xfrm>
                     <a:prstGeom prst="rect"/>
                     <a:ln/>
@@ -2123,21 +2230,16 @@
     </w:p>
     <w:p>
       <w:pPr>
-        <w:numPr>
-          <w:ilvl w:val="0"/>
-          <w:numId w:val="3"/>
-        </w:numPr>
-        <w:ind w:left="720" w:hanging="360"/>
-        <w:rPr>
-          <w:highlight w:val="yellow"/>
-        </w:rPr>
-      </w:pPr>
-      <w:r>
-        <w:rPr>
-          <w:highlight w:val="yellow"/>
-          <w:rtl w:val="0"/>
-        </w:rPr>
-        <w:t xml:space="preserve">insert and comment some AuROC profile plots</w:t>
+        <w:pStyle w:val="Heading3"/>
+        <w:rPr/>
+      </w:pPr>
+      <w:bookmarkStart w:colFirst="0" w:colLast="0" w:name="_heading=h.m0h4x6jy189m" w:id="23"/>
+      <w:bookmarkEnd w:id="23"/>
+      <w:r>
+        <w:rPr>
+          <w:rtl w:val="0"/>
+        </w:rPr>
+        <w:t xml:space="preserve">General performances of the Genetic algorithm</w:t>
       </w:r>
     </w:p>
     <w:p>
@@ -2163,7 +2265,7 @@
           <wp:inline distB="114300" distT="114300" distL="114300" distR="114300">
             <wp:extent cx="5760000" cy="3365500"/>
             <wp:effectExtent b="0" l="0" r="0" t="0"/>
-            <wp:docPr descr="Chart" id="4" name="image3.png">
+            <wp:docPr descr="Chart" id="4" name="image2.png">
               <a:extLst>
                 <a:ext uri="http://customooxmlschemas.google.com/">
                   <go:docsCustomData xmlns:go="http://customooxmlschemas.google.com/" roundtripId="2"/>
@@ -2174,7 +2276,7 @@
               <a:graphicData uri="http://schemas.openxmlformats.org/drawingml/2006/picture">
                 <pic:pic>
                   <pic:nvPicPr>
-                    <pic:cNvPr descr="Chart" id="0" name="image3.png"/>
+                    <pic:cNvPr descr="Chart" id="0" name="image2.png"/>
                     <pic:cNvPicPr preferRelativeResize="0"/>
                   </pic:nvPicPr>
                   <pic:blipFill>
@@ -2233,8 +2335,8 @@
         <w:pStyle w:val="Heading2"/>
         <w:rPr/>
       </w:pPr>
-      <w:bookmarkStart w:colFirst="0" w:colLast="0" w:name="_heading=h.cbz0kie4epp7" w:id="20"/>
-      <w:bookmarkEnd w:id="20"/>
+      <w:bookmarkStart w:colFirst="0" w:colLast="0" w:name="_heading=h.cbz0kie4epp7" w:id="24"/>
+      <w:bookmarkEnd w:id="24"/>
       <w:r>
         <w:rPr>
           <w:rtl w:val="0"/>
@@ -2272,8 +2374,8 @@
           <w:szCs w:val="32"/>
         </w:rPr>
       </w:pPr>
-      <w:bookmarkStart w:colFirst="0" w:colLast="0" w:name="_heading=h.17dp8vu" w:id="21"/>
-      <w:bookmarkEnd w:id="21"/>
+      <w:bookmarkStart w:colFirst="0" w:colLast="0" w:name="_heading=h.17dp8vu" w:id="25"/>
+      <w:bookmarkEnd w:id="25"/>
       <w:r>
         <w:rPr>
           <w:rtl w:val="0"/>
@@ -2288,12 +2390,7 @@
     </w:p>
     <w:p>
       <w:pPr>
-        <w:numPr>
-          <w:ilvl w:val="0"/>
-          <w:numId w:val="4"/>
-        </w:numPr>
-        <w:spacing w:after="0" w:afterAutospacing="0" w:line="240" w:lineRule="auto"/>
-        <w:ind w:left="720" w:hanging="360"/>
+        <w:ind w:left="450"/>
         <w:rPr>
           <w:sz w:val="20"/>
           <w:szCs w:val="20"/>
@@ -2301,65 +2398,27 @@
       </w:pPr>
       <w:r>
         <w:rPr>
+          <w:rtl w:val="0"/>
+        </w:rPr>
+      </w:r>
+    </w:p>
+    <w:p>
+      <w:pPr>
+        <w:ind w:left="450"/>
+        <w:rPr>
           <w:sz w:val="20"/>
           <w:szCs w:val="20"/>
-          <w:rtl w:val="0"/>
-        </w:rPr>
-        <w:t xml:space="preserve">Morgane Thomas-Chollier, Carl Herrmann, Matthieu Defrance, Olivier Sand, Denis Thieffry, Jacques van Helden, RSAT peak-motifs: motif analysis in full-size ChIP-seq datasets, </w:t>
-      </w:r>
-      <w:r>
-        <w:rPr>
-          <w:i w:val="1"/>
-          <w:sz w:val="20"/>
-          <w:szCs w:val="20"/>
-          <w:rtl w:val="0"/>
-        </w:rPr>
-        <w:t xml:space="preserve">Nucleic Acids Research</w:t>
-      </w:r>
-      <w:r>
-        <w:rPr>
-          <w:sz w:val="20"/>
-          <w:szCs w:val="20"/>
-          <w:rtl w:val="0"/>
-        </w:rPr>
-        <w:t xml:space="preserve">, Volume 40, Issue 4, 1 February 2012, Page e31,</w:t>
-      </w:r>
-      <w:hyperlink r:id="rId21">
-        <w:r>
-          <w:rPr>
-            <w:sz w:val="20"/>
-            <w:szCs w:val="20"/>
-            <w:rtl w:val="0"/>
-          </w:rPr>
-          <w:t xml:space="preserve"> </w:t>
-        </w:r>
-      </w:hyperlink>
-      <w:hyperlink r:id="rId22">
-        <w:r>
-          <w:rPr>
-            <w:color w:val="1155cc"/>
-            <w:sz w:val="20"/>
-            <w:szCs w:val="20"/>
-            <w:u w:val="single"/>
-            <w:rtl w:val="0"/>
-          </w:rPr>
-          <w:t xml:space="preserve">https://doi.org/10.1093/nar/gkr1104</w:t>
-        </w:r>
-      </w:hyperlink>
-      <w:r>
-        <w:rPr>
-          <w:rtl w:val="0"/>
-        </w:rPr>
-      </w:r>
-    </w:p>
-    <w:p>
-      <w:pPr>
-        <w:numPr>
-          <w:ilvl w:val="0"/>
-          <w:numId w:val="4"/>
-        </w:numPr>
-        <w:spacing w:after="0" w:afterAutospacing="0" w:before="0" w:beforeAutospacing="0" w:line="240" w:lineRule="auto"/>
-        <w:ind w:left="720" w:hanging="360"/>
+        </w:rPr>
+      </w:pPr>
+      <w:r>
+        <w:rPr>
+          <w:rtl w:val="0"/>
+        </w:rPr>
+      </w:r>
+    </w:p>
+    <w:p>
+      <w:pPr>
+        <w:ind w:left="450"/>
         <w:rPr>
           <w:color w:val="999999"/>
           <w:sz w:val="20"/>
@@ -2372,189 +2431,149 @@
           <w:szCs w:val="20"/>
           <w:rtl w:val="0"/>
         </w:rPr>
-        <w:t xml:space="preserve">Walter Santana-Garcia, Jaime A Castro-Mondragon, Mónica Padilla-Gálvez, Nga Thi Thuy Nguyen, Ana Elizondo-Salas, Najla Ksouri, François Gerbes, Denis Thieffry, Pierre Vincens, Bruno Contreras-Moreira, Jacques van Helden, Morgane Thomas-Chollier, Alejandra Medina-Rivera, RSAT 2022: regulatory sequence analysis tools, Nucleic Acids Research, Volume 50, Issue W1, 5 July 2022, Pages W670–W676,</w:t>
-      </w:r>
-      <w:r>
-        <w:rPr>
-          <w:color w:val="999999"/>
+        <w:t xml:space="preserve">Castro-Mondragon JA, Jaeger S, Thieffry D, Thomas-Chollier M, van Helden J. RSAT matrix-clustering: dynamic exploration and redundancy reduction of transcription factor binding motif collections. Nucleic Acids Res. 2017 Jul 27;45(13):e119. doi: 10.1093/nar/gkx314. PMID: 28591841; PMCID: PMC5737723.</w:t>
+      </w:r>
+      <w:r>
+        <w:rPr>
+          <w:rtl w:val="0"/>
+        </w:rPr>
+      </w:r>
+    </w:p>
+    <w:p>
+      <w:pPr>
+        <w:ind w:left="450"/>
+        <w:rPr>
           <w:sz w:val="20"/>
           <w:szCs w:val="20"/>
-          <w:rtl w:val="0"/>
-        </w:rPr>
-        <w:t xml:space="preserve"> </w:t>
-      </w:r>
-      <w:hyperlink r:id="rId23">
-        <w:r>
-          <w:rPr>
-            <w:color w:val="1155cc"/>
-            <w:sz w:val="20"/>
-            <w:szCs w:val="20"/>
-            <w:u w:val="single"/>
-            <w:rtl w:val="0"/>
-          </w:rPr>
-          <w:t xml:space="preserve">https://doi.org/10.1093/nar/gkac312</w:t>
-        </w:r>
-      </w:hyperlink>
-      <w:r>
-        <w:rPr>
-          <w:rtl w:val="0"/>
-        </w:rPr>
-      </w:r>
-    </w:p>
-    <w:p>
-      <w:pPr>
-        <w:numPr>
-          <w:ilvl w:val="0"/>
-          <w:numId w:val="4"/>
-        </w:numPr>
-        <w:spacing w:after="0" w:afterAutospacing="0" w:before="0" w:beforeAutospacing="0" w:line="240" w:lineRule="auto"/>
-        <w:ind w:left="720" w:hanging="360"/>
+        </w:rPr>
+      </w:pPr>
+      <w:r>
         <w:rPr>
           <w:sz w:val="20"/>
           <w:szCs w:val="20"/>
-        </w:rPr>
-      </w:pPr>
-      <w:r>
+          <w:rtl w:val="0"/>
+        </w:rPr>
+        <w:t xml:space="preserve">Ksouri N, Castro-Mondragón JA, Montardit-Tarda F, van Helden J, Contreras-Moreira B, Gogorcena Y. Tuning promoter boundaries improves regulatory motif discovery in nonmodel plants: the peach example. Plant Physiol. 2021 Apr 2;185(3):1242-1258. doi: 10.1093/plphys/kiaa091. PMID: 33744946; PMCID: PMC8133646.</w:t>
+      </w:r>
+    </w:p>
+    <w:p>
+      <w:pPr>
+        <w:ind w:left="450"/>
         <w:rPr>
           <w:sz w:val="20"/>
           <w:szCs w:val="20"/>
-          <w:rtl w:val="0"/>
-        </w:rPr>
-        <w:t xml:space="preserve">Najla Ksouri, Jaime A Castro-Mondragón, Francesc Montardit-Tarda, Jacques van Helden, Bruno Contreras-Moreira, Yolanda Gogorcena, Tuning promoter boundaries improves regulatory motif discovery in nonmodel plants: the peach example, </w:t>
-      </w:r>
-      <w:r>
-        <w:rPr>
-          <w:i w:val="1"/>
+        </w:rPr>
+      </w:pPr>
+      <w:r>
+        <w:rPr>
           <w:sz w:val="20"/>
           <w:szCs w:val="20"/>
           <w:rtl w:val="0"/>
         </w:rPr>
-        <w:t xml:space="preserve">Plant Physiology</w:t>
-      </w:r>
-      <w:r>
+        <w:t xml:space="preserve">Santana-Garcia W, Castro-Mondragon JA, Padilla-Gálvez M, Nguyen NTT, Elizondo-Salas A, Ksouri N, Gerbes F, Thieffry D, Vincens P, Contreras-Moreira B, van Helden J, Thomas-Chollier M, Medina-Rivera A. RSAT 2022: regulatory sequence analysis tools. Nucleic Acids Res. 2022 Jul 5;50(W1):W670-W676. doi: 10.1093/nar/gkac312. PMID: 35544234; PMCID: PMC9252783.</w:t>
+      </w:r>
+    </w:p>
+    <w:p>
+      <w:pPr>
+        <w:ind w:left="450"/>
         <w:rPr>
           <w:sz w:val="20"/>
           <w:szCs w:val="20"/>
-          <w:rtl w:val="0"/>
-        </w:rPr>
-        <w:t xml:space="preserve">, Volume 185, Issue 3, March 2021, Pages 1242–1258,</w:t>
-      </w:r>
-      <w:hyperlink r:id="rId24">
-        <w:r>
-          <w:rPr>
-            <w:color w:val="999999"/>
-            <w:sz w:val="20"/>
-            <w:szCs w:val="20"/>
-            <w:rtl w:val="0"/>
-          </w:rPr>
-          <w:t xml:space="preserve"> </w:t>
-        </w:r>
-      </w:hyperlink>
-      <w:hyperlink r:id="rId25">
-        <w:r>
-          <w:rPr>
-            <w:color w:val="1155cc"/>
-            <w:sz w:val="20"/>
-            <w:szCs w:val="20"/>
-            <w:u w:val="single"/>
-            <w:rtl w:val="0"/>
-          </w:rPr>
-          <w:t xml:space="preserve">https://doi.org/10.1093/plphys/kiaa091</w:t>
-        </w:r>
-      </w:hyperlink>
-      <w:r>
-        <w:rPr>
-          <w:rtl w:val="0"/>
-        </w:rPr>
-      </w:r>
-    </w:p>
-    <w:p>
-      <w:pPr>
-        <w:numPr>
-          <w:ilvl w:val="0"/>
-          <w:numId w:val="4"/>
-        </w:numPr>
-        <w:spacing w:after="0" w:afterAutospacing="0" w:before="0" w:beforeAutospacing="0" w:line="240" w:lineRule="auto"/>
-        <w:ind w:left="720" w:hanging="360"/>
-        <w:rPr>
-          <w:color w:val="999999"/>
+        </w:rPr>
+      </w:pPr>
+      <w:r>
+        <w:rPr>
           <w:sz w:val="20"/>
           <w:szCs w:val="20"/>
-        </w:rPr>
-      </w:pPr>
-      <w:r>
+          <w:rtl w:val="0"/>
+        </w:rPr>
+        <w:t xml:space="preserve">Thomas-Chollier M, Darbo E, Herrmann C, Defrance M, Thieffry D, van Helden J. A complete workflow for the analysis of full-size ChIP-seq (and similar) data sets using peak-motifs. Nat Protoc. 2012 Jul 26;7(8):1551-68. doi: 10.1038/nprot.2012.088. PMID: 22836136.</w:t>
+      </w:r>
+    </w:p>
+    <w:p>
+      <w:pPr>
+        <w:ind w:left="450"/>
         <w:rPr>
           <w:sz w:val="20"/>
           <w:szCs w:val="20"/>
-          <w:rtl w:val="0"/>
-        </w:rPr>
-        <w:t xml:space="preserve">Jaime Abraham Castro-Mondragon, Sébastien Jaeger, Denis Thieffry, Morgane Thomas-Chollier, Jacques van Helden, RSAT matrix-clustering: dynamic exploration and redundancy reduction of transcription factor binding motif collections, </w:t>
-      </w:r>
-      <w:r>
-        <w:rPr>
-          <w:i w:val="1"/>
+        </w:rPr>
+      </w:pPr>
+      <w:r>
+        <w:rPr>
           <w:sz w:val="20"/>
           <w:szCs w:val="20"/>
           <w:rtl w:val="0"/>
         </w:rPr>
-        <w:t xml:space="preserve">Nucleic Acids Research</w:t>
-      </w:r>
-      <w:r>
+        <w:t xml:space="preserve">Thomas-Chollier M, Herrmann C, Defrance M, Sand O, Thieffry D, van Helden J. RSAT peak-motifs: motif analysis in full-size ChIP-seq datasets. Nucleic Acids Res. 2012 Feb;40(4):e31. doi: 10.1093/nar/gkr1104. Epub 2011 Dec 8. PMID: 22156162; PMCID: PMC3287167.</w:t>
+      </w:r>
+    </w:p>
+    <w:p>
+      <w:pPr>
+        <w:spacing w:line="240" w:lineRule="auto"/>
+        <w:ind w:left="450" w:hanging="450"/>
         <w:rPr>
           <w:sz w:val="20"/>
           <w:szCs w:val="20"/>
-          <w:rtl w:val="0"/>
-        </w:rPr>
-        <w:t xml:space="preserve">, Volume 45, Issue 13, 27 July 2017, Page e119,</w:t>
-      </w:r>
-      <w:hyperlink r:id="rId26">
-        <w:r>
-          <w:rPr>
-            <w:sz w:val="20"/>
-            <w:szCs w:val="20"/>
-            <w:rtl w:val="0"/>
-          </w:rPr>
-          <w:t xml:space="preserve"> </w:t>
-        </w:r>
-      </w:hyperlink>
-      <w:hyperlink r:id="rId27">
-        <w:r>
-          <w:rPr>
-            <w:color w:val="1155cc"/>
-            <w:sz w:val="20"/>
-            <w:szCs w:val="20"/>
-            <w:u w:val="single"/>
-            <w:rtl w:val="0"/>
-          </w:rPr>
-          <w:t xml:space="preserve">https://doi.org/10.1093/nar/gkx314</w:t>
-        </w:r>
-      </w:hyperlink>
-      <w:r>
-        <w:rPr>
-          <w:rtl w:val="0"/>
-        </w:rPr>
-      </w:r>
-    </w:p>
-    <w:p>
-      <w:pPr>
-        <w:numPr>
-          <w:ilvl w:val="0"/>
-          <w:numId w:val="4"/>
-        </w:numPr>
-        <w:spacing w:before="0" w:beforeAutospacing="0" w:line="240" w:lineRule="auto"/>
-        <w:ind w:left="720" w:hanging="360"/>
+        </w:rPr>
+      </w:pPr>
+      <w:r>
         <w:rPr>
           <w:sz w:val="20"/>
           <w:szCs w:val="20"/>
-        </w:rPr>
-      </w:pPr>
-      <w:r>
+          <w:rtl w:val="0"/>
+        </w:rPr>
+        <w:t xml:space="preserve">van Helden J, André B, Collado-Vides J. Extracting regulatory sites from the upstream region of yeast genes by computational analysis of oligonucleotide frequencies. J Mol Biol. 1998 Sep 4;281(5):827-42. doi: 10.1006/jmbi.1998.1947. PMID: 9719638.</w:t>
+      </w:r>
+    </w:p>
+    <w:p>
+      <w:pPr>
+        <w:ind w:left="450"/>
         <w:rPr>
           <w:sz w:val="20"/>
           <w:szCs w:val="20"/>
-          <w:rtl w:val="0"/>
-        </w:rPr>
-        <w:t xml:space="preserve">Philémon van Helden, Bruno Contreras-Moreira, Jacques van Helden (</w:t>
+        </w:rPr>
+      </w:pPr>
+      <w:r>
+        <w:rPr>
+          <w:sz w:val="20"/>
+          <w:szCs w:val="20"/>
+          <w:rtl w:val="0"/>
+        </w:rPr>
+        <w:t xml:space="preserve">van Helden J, del Olmo M, Pérez-Ortín JE. Statistical analysis of yeast genomic downstream sequences reveals putative polyadenylation signals. Nucleic Acids Res. 2000 Feb 15;28(4):1000-10. doi: 10.1093/nar/28.4.1000. PMID: 10648794; PMCID: PMC102588.</w:t>
+      </w:r>
+    </w:p>
+    <w:p>
+      <w:pPr>
+        <w:ind w:left="450"/>
+        <w:rPr>
+          <w:sz w:val="20"/>
+          <w:szCs w:val="20"/>
+        </w:rPr>
+      </w:pPr>
+      <w:r>
+        <w:rPr>
+          <w:sz w:val="20"/>
+          <w:szCs w:val="20"/>
+          <w:rtl w:val="0"/>
+        </w:rPr>
+        <w:t xml:space="preserve">van Helden J, Rios AF, Collado-Vides J. Discovering regulatory elements in non-coding sequences by analysis of spaced dyads. Nucleic Acids Res. 2000 Apr 15;28(8):1808-18. doi: 10.1093/nar/28.8.1808. PMID: 10734201; PMCID: PMC102821.</w:t>
+      </w:r>
+    </w:p>
+    <w:p>
+      <w:pPr>
+        <w:ind w:left="450"/>
+        <w:rPr>
+          <w:sz w:val="20"/>
+          <w:szCs w:val="20"/>
+        </w:rPr>
+      </w:pPr>
+      <w:r>
+        <w:rPr>
+          <w:sz w:val="20"/>
+          <w:szCs w:val="20"/>
+          <w:rtl w:val="0"/>
+        </w:rPr>
+        <w:t xml:space="preserve">van Helden P, Contreras-Moreira B, van Helden P (</w:t>
       </w:r>
       <w:r>
         <w:rPr>
@@ -2591,8 +2610,8 @@
       </w:r>
     </w:p>
     <w:sectPr>
-      <w:headerReference r:id="rId28" w:type="default"/>
-      <w:headerReference r:id="rId29" w:type="first"/>
+      <w:headerReference r:id="rId21" w:type="default"/>
+      <w:headerReference r:id="rId22" w:type="first"/>
       <w:pgSz w:h="16838" w:w="11906" w:orient="portrait"/>
       <w:pgMar w:bottom="1700.7874015748032" w:top="1700.7874015748032" w:left="1417.3228346456694" w:right="1417.3228346456694" w:header="720" w:footer="720"/>
       <w:pgNumType w:start="1"/>
@@ -2660,7 +2679,7 @@
 
 <file path=word/commentsExtended.xml><?xml version="1.0" encoding="utf-8"?>
 <w15:commentsEx xmlns:mc="http://schemas.openxmlformats.org/markup-compatibility/2006" xmlns:o="urn:schemas-microsoft-com:office:office" xmlns:r="http://schemas.openxmlformats.org/officeDocument/2006/relationships" xmlns:m="http://schemas.openxmlformats.org/officeDocument/2006/math" xmlns:v="urn:schemas-microsoft-com:vml" xmlns:wp="http://schemas.openxmlformats.org/drawingml/2006/wordprocessingDrawing" xmlns:w10="urn:schemas-microsoft-com:office:word" xmlns:w="http://schemas.openxmlformats.org/wordprocessingml/2006/main" xmlns:wne="http://schemas.microsoft.com/office/word/2006/wordml" xmlns:sl="http://schemas.openxmlformats.org/schemaLibrary/2006/main" xmlns:a="http://schemas.openxmlformats.org/drawingml/2006/main" xmlns:pic="http://schemas.openxmlformats.org/drawingml/2006/picture" xmlns:c="http://schemas.openxmlformats.org/drawingml/2006/chart" xmlns:lc="http://schemas.openxmlformats.org/drawingml/2006/lockedCanvas" xmlns:dgm="http://schemas.openxmlformats.org/drawingml/2006/diagram" xmlns:wps="http://schemas.microsoft.com/office/word/2010/wordprocessingShape" xmlns:wpg="http://schemas.microsoft.com/office/word/2010/wordprocessingGroup" xmlns:w14="http://schemas.microsoft.com/office/word/2010/wordml" xmlns:w15="http://schemas.microsoft.com/office/word/2012/wordml" xmlns:w16="http://schemas.microsoft.com/office/word/2018/wordml" xmlns:w16cex="http://schemas.microsoft.com/office/word/2018/wordml/cex" xmlns:w16cid="http://schemas.microsoft.com/office/word/2016/wordml/cid" xmlns="http://schemas.microsoft.com/office/tasks/2019/documenttasks" xmlns:cr="http://schemas.microsoft.com/office/comments/2020/reactions">
-  <w15:commentEx w15:paraId="00000068" w15:done="0"/>
+  <w15:commentEx w15:paraId="00000077" w15:done="0"/>
 </w15:commentsEx>
 </file>
 
@@ -2941,8 +2960,8 @@
   <w:abstractNum w:abstractNumId="3">
     <w:lvl w:ilvl="0">
       <w:start w:val="1"/>
-      <w:numFmt w:val="bullet"/>
-      <w:lvlText w:val="-"/>
+      <w:numFmt w:val="decimal"/>
+      <w:lvlText w:val="%1."/>
       <w:lvlJc w:val="left"/>
       <w:pPr>
         <w:ind w:left="720" w:hanging="360"/>
@@ -3051,8 +3070,8 @@
   <w:abstractNum w:abstractNumId="4">
     <w:lvl w:ilvl="0">
       <w:start w:val="1"/>
-      <w:numFmt w:val="decimal"/>
-      <w:lvlText w:val="%1."/>
+      <w:numFmt w:val="bullet"/>
+      <w:lvlText w:val="●"/>
       <w:lvlJc w:val="left"/>
       <w:pPr>
         <w:ind w:left="720" w:hanging="360"/>
@@ -3063,8 +3082,8 @@
     </w:lvl>
     <w:lvl w:ilvl="1">
       <w:start w:val="1"/>
-      <w:numFmt w:val="lowerLetter"/>
-      <w:lvlText w:val="%2."/>
+      <w:numFmt w:val="bullet"/>
+      <w:lvlText w:val="○"/>
       <w:lvlJc w:val="left"/>
       <w:pPr>
         <w:ind w:left="1440" w:hanging="360"/>
@@ -3075,9 +3094,9 @@
     </w:lvl>
     <w:lvl w:ilvl="2">
       <w:start w:val="1"/>
-      <w:numFmt w:val="lowerRoman"/>
-      <w:lvlText w:val="%3."/>
-      <w:lvlJc w:val="right"/>
+      <w:numFmt w:val="bullet"/>
+      <w:lvlText w:val="■"/>
+      <w:lvlJc w:val="left"/>
       <w:pPr>
         <w:ind w:left="2160" w:hanging="360"/>
       </w:pPr>
@@ -3087,8 +3106,8 @@
     </w:lvl>
     <w:lvl w:ilvl="3">
       <w:start w:val="1"/>
-      <w:numFmt w:val="decimal"/>
-      <w:lvlText w:val="%4."/>
+      <w:numFmt w:val="bullet"/>
+      <w:lvlText w:val="●"/>
       <w:lvlJc w:val="left"/>
       <w:pPr>
         <w:ind w:left="2880" w:hanging="360"/>
@@ -3099,8 +3118,8 @@
     </w:lvl>
     <w:lvl w:ilvl="4">
       <w:start w:val="1"/>
-      <w:numFmt w:val="lowerLetter"/>
-      <w:lvlText w:val="%5."/>
+      <w:numFmt w:val="bullet"/>
+      <w:lvlText w:val="○"/>
       <w:lvlJc w:val="left"/>
       <w:pPr>
         <w:ind w:left="3600" w:hanging="360"/>
@@ -3111,9 +3130,9 @@
     </w:lvl>
     <w:lvl w:ilvl="5">
       <w:start w:val="1"/>
-      <w:numFmt w:val="lowerRoman"/>
-      <w:lvlText w:val="%6."/>
-      <w:lvlJc w:val="right"/>
+      <w:numFmt w:val="bullet"/>
+      <w:lvlText w:val="■"/>
+      <w:lvlJc w:val="left"/>
       <w:pPr>
         <w:ind w:left="4320" w:hanging="360"/>
       </w:pPr>
@@ -3123,8 +3142,8 @@
     </w:lvl>
     <w:lvl w:ilvl="6">
       <w:start w:val="1"/>
-      <w:numFmt w:val="decimal"/>
-      <w:lvlText w:val="%7."/>
+      <w:numFmt w:val="bullet"/>
+      <w:lvlText w:val="●"/>
       <w:lvlJc w:val="left"/>
       <w:pPr>
         <w:ind w:left="5040" w:hanging="360"/>
@@ -3135,8 +3154,8 @@
     </w:lvl>
     <w:lvl w:ilvl="7">
       <w:start w:val="1"/>
-      <w:numFmt w:val="lowerLetter"/>
-      <w:lvlText w:val="%8."/>
+      <w:numFmt w:val="bullet"/>
+      <w:lvlText w:val="○"/>
       <w:lvlJc w:val="left"/>
       <w:pPr>
         <w:ind w:left="5760" w:hanging="360"/>
@@ -3147,9 +3166,9 @@
     </w:lvl>
     <w:lvl w:ilvl="8">
       <w:start w:val="1"/>
-      <w:numFmt w:val="lowerRoman"/>
-      <w:lvlText w:val="%9."/>
-      <w:lvlJc w:val="right"/>
+      <w:numFmt w:val="bullet"/>
+      <w:lvlText w:val="■"/>
+      <w:lvlJc w:val="left"/>
       <w:pPr>
         <w:ind w:left="6480" w:hanging="360"/>
       </w:pPr>
@@ -3161,8 +3180,8 @@
   <w:abstractNum w:abstractNumId="5">
     <w:lvl w:ilvl="0">
       <w:start w:val="1"/>
-      <w:numFmt w:val="decimal"/>
-      <w:lvlText w:val="%1."/>
+      <w:numFmt w:val="bullet"/>
+      <w:lvlText w:val="●"/>
       <w:lvlJc w:val="left"/>
       <w:pPr>
         <w:ind w:left="720" w:hanging="360"/>
@@ -3174,7 +3193,7 @@
     <w:lvl w:ilvl="1">
       <w:start w:val="1"/>
       <w:numFmt w:val="bullet"/>
-      <w:lvlText w:val="-"/>
+      <w:lvlText w:val="○"/>
       <w:lvlJc w:val="left"/>
       <w:pPr>
         <w:ind w:left="1440" w:hanging="360"/>
@@ -3186,7 +3205,7 @@
     <w:lvl w:ilvl="2">
       <w:start w:val="1"/>
       <w:numFmt w:val="bullet"/>
-      <w:lvlText w:val="-"/>
+      <w:lvlText w:val="■"/>
       <w:lvlJc w:val="left"/>
       <w:pPr>
         <w:ind w:left="2160" w:hanging="360"/>
@@ -3198,7 +3217,7 @@
     <w:lvl w:ilvl="3">
       <w:start w:val="1"/>
       <w:numFmt w:val="bullet"/>
-      <w:lvlText w:val="-"/>
+      <w:lvlText w:val="●"/>
       <w:lvlJc w:val="left"/>
       <w:pPr>
         <w:ind w:left="2880" w:hanging="360"/>
@@ -3210,7 +3229,7 @@
     <w:lvl w:ilvl="4">
       <w:start w:val="1"/>
       <w:numFmt w:val="bullet"/>
-      <w:lvlText w:val="-"/>
+      <w:lvlText w:val="○"/>
       <w:lvlJc w:val="left"/>
       <w:pPr>
         <w:ind w:left="3600" w:hanging="360"/>
@@ -3222,7 +3241,7 @@
     <w:lvl w:ilvl="5">
       <w:start w:val="1"/>
       <w:numFmt w:val="bullet"/>
-      <w:lvlText w:val="-"/>
+      <w:lvlText w:val="■"/>
       <w:lvlJc w:val="left"/>
       <w:pPr>
         <w:ind w:left="4320" w:hanging="360"/>
@@ -3234,7 +3253,7 @@
     <w:lvl w:ilvl="6">
       <w:start w:val="1"/>
       <w:numFmt w:val="bullet"/>
-      <w:lvlText w:val="-"/>
+      <w:lvlText w:val="●"/>
       <w:lvlJc w:val="left"/>
       <w:pPr>
         <w:ind w:left="5040" w:hanging="360"/>
@@ -3246,7 +3265,7 @@
     <w:lvl w:ilvl="7">
       <w:start w:val="1"/>
       <w:numFmt w:val="bullet"/>
-      <w:lvlText w:val="-"/>
+      <w:lvlText w:val="○"/>
       <w:lvlJc w:val="left"/>
       <w:pPr>
         <w:ind w:left="5760" w:hanging="360"/>
@@ -3258,7 +3277,7 @@
     <w:lvl w:ilvl="8">
       <w:start w:val="1"/>
       <w:numFmt w:val="bullet"/>
-      <w:lvlText w:val="-"/>
+      <w:lvlText w:val="■"/>
       <w:lvlJc w:val="left"/>
       <w:pPr>
         <w:ind w:left="6480" w:hanging="360"/>
@@ -3272,7 +3291,7 @@
     <w:lvl w:ilvl="0">
       <w:start w:val="1"/>
       <w:numFmt w:val="bullet"/>
-      <w:lvlText w:val="●"/>
+      <w:lvlText w:val="-"/>
       <w:lvlJc w:val="left"/>
       <w:pPr>
         <w:ind w:left="720" w:hanging="360"/>
@@ -3284,7 +3303,7 @@
     <w:lvl w:ilvl="1">
       <w:start w:val="1"/>
       <w:numFmt w:val="bullet"/>
-      <w:lvlText w:val="○"/>
+      <w:lvlText w:val="-"/>
       <w:lvlJc w:val="left"/>
       <w:pPr>
         <w:ind w:left="1440" w:hanging="360"/>
@@ -3296,7 +3315,7 @@
     <w:lvl w:ilvl="2">
       <w:start w:val="1"/>
       <w:numFmt w:val="bullet"/>
-      <w:lvlText w:val="■"/>
+      <w:lvlText w:val="-"/>
       <w:lvlJc w:val="left"/>
       <w:pPr>
         <w:ind w:left="2160" w:hanging="360"/>
@@ -3308,7 +3327,7 @@
     <w:lvl w:ilvl="3">
       <w:start w:val="1"/>
       <w:numFmt w:val="bullet"/>
-      <w:lvlText w:val="●"/>
+      <w:lvlText w:val="-"/>
       <w:lvlJc w:val="left"/>
       <w:pPr>
         <w:ind w:left="2880" w:hanging="360"/>
@@ -3320,7 +3339,7 @@
     <w:lvl w:ilvl="4">
       <w:start w:val="1"/>
       <w:numFmt w:val="bullet"/>
-      <w:lvlText w:val="○"/>
+      <w:lvlText w:val="-"/>
       <w:lvlJc w:val="left"/>
       <w:pPr>
         <w:ind w:left="3600" w:hanging="360"/>
@@ -3332,7 +3351,7 @@
     <w:lvl w:ilvl="5">
       <w:start w:val="1"/>
       <w:numFmt w:val="bullet"/>
-      <w:lvlText w:val="■"/>
+      <w:lvlText w:val="-"/>
       <w:lvlJc w:val="left"/>
       <w:pPr>
         <w:ind w:left="4320" w:hanging="360"/>
@@ -3344,7 +3363,7 @@
     <w:lvl w:ilvl="6">
       <w:start w:val="1"/>
       <w:numFmt w:val="bullet"/>
-      <w:lvlText w:val="●"/>
+      <w:lvlText w:val="-"/>
       <w:lvlJc w:val="left"/>
       <w:pPr>
         <w:ind w:left="5040" w:hanging="360"/>
@@ -3356,7 +3375,7 @@
     <w:lvl w:ilvl="7">
       <w:start w:val="1"/>
       <w:numFmt w:val="bullet"/>
-      <w:lvlText w:val="○"/>
+      <w:lvlText w:val="-"/>
       <w:lvlJc w:val="left"/>
       <w:pPr>
         <w:ind w:left="5760" w:hanging="360"/>
@@ -3368,7 +3387,7 @@
     <w:lvl w:ilvl="8">
       <w:start w:val="1"/>
       <w:numFmt w:val="bullet"/>
-      <w:lvlText w:val="■"/>
+      <w:lvlText w:val="-"/>
       <w:lvlJc w:val="left"/>
       <w:pPr>
         <w:ind w:left="6480" w:hanging="360"/>
@@ -3382,7 +3401,7 @@
     <w:lvl w:ilvl="0">
       <w:start w:val="1"/>
       <w:numFmt w:val="bullet"/>
-      <w:lvlText w:val="●"/>
+      <w:lvlText w:val="-"/>
       <w:lvlJc w:val="left"/>
       <w:pPr>
         <w:ind w:left="720" w:hanging="360"/>
@@ -3394,7 +3413,7 @@
     <w:lvl w:ilvl="1">
       <w:start w:val="1"/>
       <w:numFmt w:val="bullet"/>
-      <w:lvlText w:val="○"/>
+      <w:lvlText w:val="-"/>
       <w:lvlJc w:val="left"/>
       <w:pPr>
         <w:ind w:left="1440" w:hanging="360"/>
@@ -3406,7 +3425,7 @@
     <w:lvl w:ilvl="2">
       <w:start w:val="1"/>
       <w:numFmt w:val="bullet"/>
-      <w:lvlText w:val="■"/>
+      <w:lvlText w:val="-"/>
       <w:lvlJc w:val="left"/>
       <w:pPr>
         <w:ind w:left="2160" w:hanging="360"/>
@@ -3418,7 +3437,7 @@
     <w:lvl w:ilvl="3">
       <w:start w:val="1"/>
       <w:numFmt w:val="bullet"/>
-      <w:lvlText w:val="●"/>
+      <w:lvlText w:val="-"/>
       <w:lvlJc w:val="left"/>
       <w:pPr>
         <w:ind w:left="2880" w:hanging="360"/>
@@ -3430,7 +3449,7 @@
     <w:lvl w:ilvl="4">
       <w:start w:val="1"/>
       <w:numFmt w:val="bullet"/>
-      <w:lvlText w:val="○"/>
+      <w:lvlText w:val="-"/>
       <w:lvlJc w:val="left"/>
       <w:pPr>
         <w:ind w:left="3600" w:hanging="360"/>
@@ -3442,7 +3461,7 @@
     <w:lvl w:ilvl="5">
       <w:start w:val="1"/>
       <w:numFmt w:val="bullet"/>
-      <w:lvlText w:val="■"/>
+      <w:lvlText w:val="-"/>
       <w:lvlJc w:val="left"/>
       <w:pPr>
         <w:ind w:left="4320" w:hanging="360"/>
@@ -3454,7 +3473,7 @@
     <w:lvl w:ilvl="6">
       <w:start w:val="1"/>
       <w:numFmt w:val="bullet"/>
-      <w:lvlText w:val="●"/>
+      <w:lvlText w:val="-"/>
       <w:lvlJc w:val="left"/>
       <w:pPr>
         <w:ind w:left="5040" w:hanging="360"/>
@@ -3466,7 +3485,7 @@
     <w:lvl w:ilvl="7">
       <w:start w:val="1"/>
       <w:numFmt w:val="bullet"/>
-      <w:lvlText w:val="○"/>
+      <w:lvlText w:val="-"/>
       <w:lvlJc w:val="left"/>
       <w:pPr>
         <w:ind w:left="5760" w:hanging="360"/>
@@ -3478,7 +3497,7 @@
     <w:lvl w:ilvl="8">
       <w:start w:val="1"/>
       <w:numFmt w:val="bullet"/>
-      <w:lvlText w:val="■"/>
+      <w:lvlText w:val="-"/>
       <w:lvlJc w:val="left"/>
       <w:pPr>
         <w:ind w:left="6480" w:hanging="360"/>
@@ -3489,226 +3508,6 @@
     </w:lvl>
   </w:abstractNum>
   <w:abstractNum w:abstractNumId="8">
-    <w:lvl w:ilvl="0">
-      <w:start w:val="1"/>
-      <w:numFmt w:val="bullet"/>
-      <w:lvlText w:val="-"/>
-      <w:lvlJc w:val="left"/>
-      <w:pPr>
-        <w:ind w:left="720" w:hanging="360"/>
-      </w:pPr>
-      <w:rPr>
-        <w:u w:val="none"/>
-      </w:rPr>
-    </w:lvl>
-    <w:lvl w:ilvl="1">
-      <w:start w:val="1"/>
-      <w:numFmt w:val="bullet"/>
-      <w:lvlText w:val="-"/>
-      <w:lvlJc w:val="left"/>
-      <w:pPr>
-        <w:ind w:left="1440" w:hanging="360"/>
-      </w:pPr>
-      <w:rPr>
-        <w:u w:val="none"/>
-      </w:rPr>
-    </w:lvl>
-    <w:lvl w:ilvl="2">
-      <w:start w:val="1"/>
-      <w:numFmt w:val="bullet"/>
-      <w:lvlText w:val="-"/>
-      <w:lvlJc w:val="left"/>
-      <w:pPr>
-        <w:ind w:left="2160" w:hanging="360"/>
-      </w:pPr>
-      <w:rPr>
-        <w:u w:val="none"/>
-      </w:rPr>
-    </w:lvl>
-    <w:lvl w:ilvl="3">
-      <w:start w:val="1"/>
-      <w:numFmt w:val="bullet"/>
-      <w:lvlText w:val="-"/>
-      <w:lvlJc w:val="left"/>
-      <w:pPr>
-        <w:ind w:left="2880" w:hanging="360"/>
-      </w:pPr>
-      <w:rPr>
-        <w:u w:val="none"/>
-      </w:rPr>
-    </w:lvl>
-    <w:lvl w:ilvl="4">
-      <w:start w:val="1"/>
-      <w:numFmt w:val="bullet"/>
-      <w:lvlText w:val="-"/>
-      <w:lvlJc w:val="left"/>
-      <w:pPr>
-        <w:ind w:left="3600" w:hanging="360"/>
-      </w:pPr>
-      <w:rPr>
-        <w:u w:val="none"/>
-      </w:rPr>
-    </w:lvl>
-    <w:lvl w:ilvl="5">
-      <w:start w:val="1"/>
-      <w:numFmt w:val="bullet"/>
-      <w:lvlText w:val="-"/>
-      <w:lvlJc w:val="left"/>
-      <w:pPr>
-        <w:ind w:left="4320" w:hanging="360"/>
-      </w:pPr>
-      <w:rPr>
-        <w:u w:val="none"/>
-      </w:rPr>
-    </w:lvl>
-    <w:lvl w:ilvl="6">
-      <w:start w:val="1"/>
-      <w:numFmt w:val="bullet"/>
-      <w:lvlText w:val="-"/>
-      <w:lvlJc w:val="left"/>
-      <w:pPr>
-        <w:ind w:left="5040" w:hanging="360"/>
-      </w:pPr>
-      <w:rPr>
-        <w:u w:val="none"/>
-      </w:rPr>
-    </w:lvl>
-    <w:lvl w:ilvl="7">
-      <w:start w:val="1"/>
-      <w:numFmt w:val="bullet"/>
-      <w:lvlText w:val="-"/>
-      <w:lvlJc w:val="left"/>
-      <w:pPr>
-        <w:ind w:left="5760" w:hanging="360"/>
-      </w:pPr>
-      <w:rPr>
-        <w:u w:val="none"/>
-      </w:rPr>
-    </w:lvl>
-    <w:lvl w:ilvl="8">
-      <w:start w:val="1"/>
-      <w:numFmt w:val="bullet"/>
-      <w:lvlText w:val="-"/>
-      <w:lvlJc w:val="left"/>
-      <w:pPr>
-        <w:ind w:left="6480" w:hanging="360"/>
-      </w:pPr>
-      <w:rPr>
-        <w:u w:val="none"/>
-      </w:rPr>
-    </w:lvl>
-  </w:abstractNum>
-  <w:abstractNum w:abstractNumId="9">
-    <w:lvl w:ilvl="0">
-      <w:start w:val="1"/>
-      <w:numFmt w:val="bullet"/>
-      <w:lvlText w:val="-"/>
-      <w:lvlJc w:val="left"/>
-      <w:pPr>
-        <w:ind w:left="720" w:hanging="360"/>
-      </w:pPr>
-      <w:rPr>
-        <w:u w:val="none"/>
-      </w:rPr>
-    </w:lvl>
-    <w:lvl w:ilvl="1">
-      <w:start w:val="1"/>
-      <w:numFmt w:val="bullet"/>
-      <w:lvlText w:val="-"/>
-      <w:lvlJc w:val="left"/>
-      <w:pPr>
-        <w:ind w:left="1440" w:hanging="360"/>
-      </w:pPr>
-      <w:rPr>
-        <w:u w:val="none"/>
-      </w:rPr>
-    </w:lvl>
-    <w:lvl w:ilvl="2">
-      <w:start w:val="1"/>
-      <w:numFmt w:val="bullet"/>
-      <w:lvlText w:val="-"/>
-      <w:lvlJc w:val="left"/>
-      <w:pPr>
-        <w:ind w:left="2160" w:hanging="360"/>
-      </w:pPr>
-      <w:rPr>
-        <w:u w:val="none"/>
-      </w:rPr>
-    </w:lvl>
-    <w:lvl w:ilvl="3">
-      <w:start w:val="1"/>
-      <w:numFmt w:val="bullet"/>
-      <w:lvlText w:val="-"/>
-      <w:lvlJc w:val="left"/>
-      <w:pPr>
-        <w:ind w:left="2880" w:hanging="360"/>
-      </w:pPr>
-      <w:rPr>
-        <w:u w:val="none"/>
-      </w:rPr>
-    </w:lvl>
-    <w:lvl w:ilvl="4">
-      <w:start w:val="1"/>
-      <w:numFmt w:val="bullet"/>
-      <w:lvlText w:val="-"/>
-      <w:lvlJc w:val="left"/>
-      <w:pPr>
-        <w:ind w:left="3600" w:hanging="360"/>
-      </w:pPr>
-      <w:rPr>
-        <w:u w:val="none"/>
-      </w:rPr>
-    </w:lvl>
-    <w:lvl w:ilvl="5">
-      <w:start w:val="1"/>
-      <w:numFmt w:val="bullet"/>
-      <w:lvlText w:val="-"/>
-      <w:lvlJc w:val="left"/>
-      <w:pPr>
-        <w:ind w:left="4320" w:hanging="360"/>
-      </w:pPr>
-      <w:rPr>
-        <w:u w:val="none"/>
-      </w:rPr>
-    </w:lvl>
-    <w:lvl w:ilvl="6">
-      <w:start w:val="1"/>
-      <w:numFmt w:val="bullet"/>
-      <w:lvlText w:val="-"/>
-      <w:lvlJc w:val="left"/>
-      <w:pPr>
-        <w:ind w:left="5040" w:hanging="360"/>
-      </w:pPr>
-      <w:rPr>
-        <w:u w:val="none"/>
-      </w:rPr>
-    </w:lvl>
-    <w:lvl w:ilvl="7">
-      <w:start w:val="1"/>
-      <w:numFmt w:val="bullet"/>
-      <w:lvlText w:val="-"/>
-      <w:lvlJc w:val="left"/>
-      <w:pPr>
-        <w:ind w:left="5760" w:hanging="360"/>
-      </w:pPr>
-      <w:rPr>
-        <w:u w:val="none"/>
-      </w:rPr>
-    </w:lvl>
-    <w:lvl w:ilvl="8">
-      <w:start w:val="1"/>
-      <w:numFmt w:val="bullet"/>
-      <w:lvlText w:val="-"/>
-      <w:lvlJc w:val="left"/>
-      <w:pPr>
-        <w:ind w:left="6480" w:hanging="360"/>
-      </w:pPr>
-      <w:rPr>
-        <w:u w:val="none"/>
-      </w:rPr>
-    </w:lvl>
-  </w:abstractNum>
-  <w:abstractNum w:abstractNumId="10">
     <w:lvl w:ilvl="0">
       <w:start w:val="1"/>
       <w:numFmt w:val="bullet"/>
@@ -3841,12 +3640,6 @@
   </w:num>
   <w:num w:numId="8">
     <w:abstractNumId w:val="8"/>
-  </w:num>
-  <w:num w:numId="9">
-    <w:abstractNumId w:val="9"/>
-  </w:num>
-  <w:num w:numId="10">
-    <w:abstractNumId w:val="10"/>
   </w:num>
 </w:numbering>
 </file>
@@ -4474,7 +4267,7 @@
 
 <file path=customXML/item1.xml><?xml version="1.0" encoding="utf-8"?>
 <go:gDocsCustomXmlDataStorage xmlns:go="http://customooxmlschemas.google.com/" xmlns:r="http://schemas.openxmlformats.org/officeDocument/2006/relationships" uri="GoogleDocsCustomDataVersion2">
-  <go:docsCustomData xmlns:go="http://customooxmlschemas.google.com/" roundtripDataSignature="AMtx7mhm0j8HVwPZ2G3CImTKjerBZqiwPg==">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</go:docsCustomData>
+  <go:docsCustomData xmlns:go="http://customooxmlschemas.google.com/" roundtripDataSignature="AMtx7mh7OumA92v/q/cRhu0pOmv0ShjBJw==">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</go:docsCustomData>
 </go:gDocsCustomXmlDataStorage>
 </file>
 

</xml_diff>